<commit_message>
finnish skills set in bp zerofiltre
</commit_message>
<xml_diff>
--- a/Business_plan_Zerofiltre.docx
+++ b/Business_plan_Zerofiltre.docx
@@ -5,13 +5,19 @@
     <w:p>
       <w:pPr>
         <w:pStyle w:val="Titre"/>
-        <w:jc w:val="center"/>
-        <w:rPr>
-          <w:lang w:val="fr-FR"/>
-        </w:rPr>
-      </w:pPr>
-      <w:r>
-        <w:rPr>
+        <w:jc w:val="both"/>
+        <w:rPr>
+          <w:rFonts w:ascii="Times New Roman" w:hAnsi="Times New Roman" w:cs="Times New Roman"/>
+          <w:sz w:val="26"/>
+          <w:szCs w:val="26"/>
+          <w:lang w:val="fr-FR"/>
+        </w:rPr>
+      </w:pPr>
+      <w:r>
+        <w:rPr>
+          <w:rFonts w:ascii="Times New Roman" w:hAnsi="Times New Roman" w:cs="Times New Roman"/>
+          <w:sz w:val="26"/>
+          <w:szCs w:val="26"/>
           <w:lang w:val="fr-FR"/>
         </w:rPr>
         <w:t>PROJET D’AUTO-ENTREPRENEUR CONSULTANT EN SYSTEME D’INFORMATION</w:t>
@@ -20,47 +26,74 @@
     <w:p>
       <w:pPr>
         <w:pStyle w:val="Sous-titre"/>
-        <w:jc w:val="center"/>
-        <w:rPr>
-          <w:lang w:val="fr-FR"/>
-        </w:rPr>
-      </w:pPr>
-      <w:r>
-        <w:rPr>
+        <w:jc w:val="both"/>
+        <w:rPr>
+          <w:rFonts w:ascii="Times New Roman" w:hAnsi="Times New Roman" w:cs="Times New Roman"/>
+          <w:sz w:val="26"/>
+          <w:szCs w:val="26"/>
+          <w:lang w:val="fr-FR"/>
+        </w:rPr>
+      </w:pPr>
+      <w:r>
+        <w:rPr>
+          <w:rFonts w:ascii="Times New Roman" w:hAnsi="Times New Roman" w:cs="Times New Roman"/>
+          <w:sz w:val="26"/>
+          <w:szCs w:val="26"/>
           <w:lang w:val="fr-FR"/>
         </w:rPr>
         <w:t xml:space="preserve">SPECIALITE : </w:t>
       </w:r>
       <w:r>
         <w:rPr>
-          <w:lang w:val="fr-FR"/>
-        </w:rPr>
-        <w:t>CONCEPTEUR ET DEVELOPPEUR DE LOGICIELS</w:t>
+          <w:rFonts w:ascii="Times New Roman" w:hAnsi="Times New Roman" w:cs="Times New Roman"/>
+          <w:sz w:val="26"/>
+          <w:szCs w:val="26"/>
+          <w:lang w:val="fr-FR"/>
+        </w:rPr>
+        <w:t xml:space="preserve">CONCEPTEUR ET DEVELOPPEUR </w:t>
+      </w:r>
+      <w:r>
+        <w:rPr>
+          <w:rFonts w:ascii="Times New Roman" w:hAnsi="Times New Roman" w:cs="Times New Roman"/>
+          <w:sz w:val="26"/>
+          <w:szCs w:val="26"/>
+          <w:lang w:val="fr-FR"/>
+        </w:rPr>
+        <w:t>FULLSTACK</w:t>
       </w:r>
     </w:p>
     <w:p>
       <w:pPr>
         <w:spacing w:line="20" w:lineRule="exact"/>
-        <w:rPr>
-          <w:rFonts w:ascii="Times New Roman" w:eastAsia="Times New Roman" w:hAnsi="Times New Roman"/>
-          <w:sz w:val="24"/>
-          <w:lang w:val="fr-FR"/>
-        </w:rPr>
-      </w:pPr>
-    </w:p>
-    <w:p>
-      <w:pPr>
-        <w:rPr>
-          <w:lang w:val="fr-FR"/>
-        </w:rPr>
-      </w:pPr>
-      <w:r>
-        <w:rPr>
+        <w:jc w:val="both"/>
+        <w:rPr>
+          <w:rFonts w:ascii="Times New Roman" w:eastAsia="Times New Roman" w:hAnsi="Times New Roman" w:cs="Times New Roman"/>
+          <w:sz w:val="26"/>
+          <w:szCs w:val="26"/>
+          <w:lang w:val="fr-FR"/>
+        </w:rPr>
+      </w:pPr>
+    </w:p>
+    <w:p>
+      <w:pPr>
+        <w:jc w:val="both"/>
+        <w:rPr>
+          <w:rFonts w:ascii="Times New Roman" w:hAnsi="Times New Roman" w:cs="Times New Roman"/>
+          <w:sz w:val="26"/>
+          <w:szCs w:val="26"/>
+          <w:lang w:val="fr-FR"/>
+        </w:rPr>
+      </w:pPr>
+      <w:r>
+        <w:rPr>
+          <w:rFonts w:ascii="Times New Roman" w:hAnsi="Times New Roman" w:cs="Times New Roman"/>
           <w:noProof/>
+          <w:sz w:val="26"/>
+          <w:szCs w:val="26"/>
           <w:lang w:val="fr-FR" w:eastAsia="fr-FR"/>
         </w:rPr>
         <w:drawing>
-          <wp:anchor distT="0" distB="0" distL="114300" distR="114300" simplePos="0" relativeHeight="251658240" behindDoc="0" locked="0" layoutInCell="1" allowOverlap="1">
+          <wp:anchor distT="0" distB="0" distL="114300" distR="114300" simplePos="0" relativeHeight="251658240" behindDoc="0" locked="0" layoutInCell="1" allowOverlap="1" wp14:anchorId="5A3CE76F" wp14:editId="6D877253">
             <wp:simplePos x="0" y="0"/>
             <wp:positionH relativeFrom="column">
               <wp:posOffset>434340</wp:posOffset>
@@ -123,18 +156,28 @@
           <w:ilvl w:val="0"/>
           <w:numId w:val="1"/>
         </w:numPr>
-        <w:rPr>
-          <w:lang w:val="fr-FR"/>
-        </w:rPr>
-      </w:pPr>
-      <w:r>
-        <w:rPr>
+        <w:jc w:val="both"/>
+        <w:rPr>
+          <w:rFonts w:ascii="Times New Roman" w:hAnsi="Times New Roman" w:cs="Times New Roman"/>
+          <w:sz w:val="26"/>
+          <w:szCs w:val="26"/>
+          <w:lang w:val="fr-FR"/>
+        </w:rPr>
+      </w:pPr>
+      <w:r>
+        <w:rPr>
+          <w:rFonts w:ascii="Times New Roman" w:hAnsi="Times New Roman" w:cs="Times New Roman"/>
+          <w:sz w:val="26"/>
+          <w:szCs w:val="26"/>
           <w:lang w:val="fr-FR"/>
         </w:rPr>
         <w:t>S</w:t>
       </w:r>
       <w:r>
         <w:rPr>
+          <w:rFonts w:ascii="Times New Roman" w:hAnsi="Times New Roman" w:cs="Times New Roman"/>
+          <w:sz w:val="26"/>
+          <w:szCs w:val="26"/>
           <w:lang w:val="fr-FR"/>
         </w:rPr>
         <w:t>ynthèse</w:t>
@@ -147,12 +190,19 @@
           <w:ilvl w:val="0"/>
           <w:numId w:val="1"/>
         </w:numPr>
-        <w:rPr>
-          <w:lang w:val="fr-FR"/>
-        </w:rPr>
-      </w:pPr>
-      <w:r>
-        <w:rPr>
+        <w:jc w:val="both"/>
+        <w:rPr>
+          <w:rFonts w:ascii="Times New Roman" w:hAnsi="Times New Roman" w:cs="Times New Roman"/>
+          <w:sz w:val="26"/>
+          <w:szCs w:val="26"/>
+          <w:lang w:val="fr-FR"/>
+        </w:rPr>
+      </w:pPr>
+      <w:r>
+        <w:rPr>
+          <w:rFonts w:ascii="Times New Roman" w:hAnsi="Times New Roman" w:cs="Times New Roman"/>
+          <w:sz w:val="26"/>
+          <w:szCs w:val="26"/>
           <w:lang w:val="fr-FR"/>
         </w:rPr>
         <w:t xml:space="preserve">Présentation </w:t>
@@ -165,30 +215,36 @@
           <w:ilvl w:val="0"/>
           <w:numId w:val="2"/>
         </w:numPr>
-        <w:rPr>
-          <w:lang w:val="fr-FR"/>
-        </w:rPr>
-      </w:pPr>
-      <w:r>
-        <w:rPr>
+        <w:jc w:val="both"/>
+        <w:rPr>
+          <w:rFonts w:ascii="Times New Roman" w:hAnsi="Times New Roman" w:cs="Times New Roman"/>
+          <w:lang w:val="fr-FR"/>
+        </w:rPr>
+      </w:pPr>
+      <w:r>
+        <w:rPr>
+          <w:rFonts w:ascii="Times New Roman" w:hAnsi="Times New Roman" w:cs="Times New Roman"/>
           <w:lang w:val="fr-FR"/>
         </w:rPr>
         <w:t>P</w:t>
       </w:r>
       <w:r>
         <w:rPr>
+          <w:rFonts w:ascii="Times New Roman" w:hAnsi="Times New Roman" w:cs="Times New Roman"/>
           <w:lang w:val="fr-FR"/>
         </w:rPr>
         <w:t>résentation de l’</w:t>
       </w:r>
       <w:r>
         <w:rPr>
+          <w:rFonts w:ascii="Times New Roman" w:hAnsi="Times New Roman" w:cs="Times New Roman"/>
           <w:lang w:val="fr-FR"/>
         </w:rPr>
         <w:t>auto-</w:t>
       </w:r>
       <w:r>
         <w:rPr>
+          <w:rFonts w:ascii="Times New Roman" w:hAnsi="Times New Roman" w:cs="Times New Roman"/>
           <w:lang w:val="fr-FR"/>
         </w:rPr>
         <w:t>entrepreneur</w:t>
@@ -196,31 +252,48 @@
     </w:p>
     <w:p>
       <w:pPr>
-        <w:rPr>
-          <w:lang w:val="fr-FR"/>
-        </w:rPr>
-      </w:pPr>
-    </w:p>
-    <w:p>
-      <w:pPr>
-        <w:rPr>
-          <w:lang w:val="fr-FR"/>
-        </w:rPr>
-      </w:pPr>
-      <w:r>
-        <w:rPr>
+        <w:jc w:val="both"/>
+        <w:rPr>
+          <w:rFonts w:ascii="Times New Roman" w:hAnsi="Times New Roman" w:cs="Times New Roman"/>
+          <w:sz w:val="26"/>
+          <w:szCs w:val="26"/>
+          <w:lang w:val="fr-FR"/>
+        </w:rPr>
+      </w:pPr>
+    </w:p>
+    <w:p>
+      <w:pPr>
+        <w:jc w:val="both"/>
+        <w:rPr>
+          <w:rFonts w:ascii="Times New Roman" w:hAnsi="Times New Roman" w:cs="Times New Roman"/>
+          <w:sz w:val="26"/>
+          <w:szCs w:val="26"/>
+          <w:lang w:val="fr-FR"/>
+        </w:rPr>
+      </w:pPr>
+      <w:r>
+        <w:rPr>
+          <w:rFonts w:ascii="Times New Roman" w:hAnsi="Times New Roman" w:cs="Times New Roman"/>
+          <w:sz w:val="26"/>
+          <w:szCs w:val="26"/>
           <w:lang w:val="fr-FR"/>
         </w:rPr>
         <w:t xml:space="preserve">Je suis Philippe GUEMKAM SIMO, né le 25 Mai 1991 dans la Capitale du Cameroun : </w:t>
       </w:r>
       <w:r>
         <w:rPr>
+          <w:rFonts w:ascii="Times New Roman" w:hAnsi="Times New Roman" w:cs="Times New Roman"/>
+          <w:sz w:val="26"/>
+          <w:szCs w:val="26"/>
           <w:lang w:val="fr-FR"/>
         </w:rPr>
         <w:t>Yaoundé</w:t>
       </w:r>
       <w:r>
         <w:rPr>
+          <w:rFonts w:ascii="Times New Roman" w:hAnsi="Times New Roman" w:cs="Times New Roman"/>
+          <w:sz w:val="26"/>
+          <w:szCs w:val="26"/>
           <w:lang w:val="fr-FR"/>
         </w:rPr>
         <w:t>.</w:t>
@@ -228,42 +301,64 @@
     </w:p>
     <w:p>
       <w:pPr>
-        <w:rPr>
-          <w:lang w:val="fr-FR"/>
-        </w:rPr>
-      </w:pPr>
-      <w:r>
-        <w:rPr>
+        <w:jc w:val="both"/>
+        <w:rPr>
+          <w:rFonts w:ascii="Times New Roman" w:hAnsi="Times New Roman" w:cs="Times New Roman"/>
+          <w:sz w:val="26"/>
+          <w:szCs w:val="26"/>
+          <w:lang w:val="fr-FR"/>
+        </w:rPr>
+      </w:pPr>
+      <w:r>
+        <w:rPr>
+          <w:rFonts w:ascii="Times New Roman" w:hAnsi="Times New Roman" w:cs="Times New Roman"/>
+          <w:sz w:val="26"/>
+          <w:szCs w:val="26"/>
           <w:lang w:val="fr-FR"/>
         </w:rPr>
         <w:t>Après avoir suivi un cursus primaire et secondaire en langue Française</w:t>
       </w:r>
       <w:r>
         <w:rPr>
+          <w:rFonts w:ascii="Times New Roman" w:hAnsi="Times New Roman" w:cs="Times New Roman"/>
+          <w:sz w:val="26"/>
+          <w:szCs w:val="26"/>
           <w:lang w:val="fr-FR"/>
         </w:rPr>
         <w:t xml:space="preserve"> dans mon pays natal</w:t>
       </w:r>
       <w:r>
         <w:rPr>
+          <w:rFonts w:ascii="Times New Roman" w:hAnsi="Times New Roman" w:cs="Times New Roman"/>
+          <w:sz w:val="26"/>
+          <w:szCs w:val="26"/>
           <w:lang w:val="fr-FR"/>
         </w:rPr>
         <w:t>, j’ai décidé de m’</w:t>
       </w:r>
       <w:r>
         <w:rPr>
+          <w:rFonts w:ascii="Times New Roman" w:hAnsi="Times New Roman" w:cs="Times New Roman"/>
+          <w:sz w:val="26"/>
+          <w:szCs w:val="26"/>
           <w:lang w:val="fr-FR"/>
         </w:rPr>
         <w:t>intéresser au monde du numérique pour mes études Supérieures. J’obtiens alors en Octobre 2016, un diplôme d’Ingénieur en Cryptographie et Sécurité Informatique</w:t>
       </w:r>
       <w:r>
         <w:rPr>
+          <w:rFonts w:ascii="Times New Roman" w:hAnsi="Times New Roman" w:cs="Times New Roman"/>
+          <w:sz w:val="26"/>
+          <w:szCs w:val="26"/>
           <w:lang w:val="fr-FR"/>
         </w:rPr>
         <w:t xml:space="preserve"> de l’Ecole Nationale Supérieure Polytechnique de Maroua au Cameroun</w:t>
       </w:r>
       <w:r>
         <w:rPr>
+          <w:rFonts w:ascii="Times New Roman" w:hAnsi="Times New Roman" w:cs="Times New Roman"/>
+          <w:sz w:val="26"/>
+          <w:szCs w:val="26"/>
           <w:lang w:val="fr-FR"/>
         </w:rPr>
         <w:t xml:space="preserve">. </w:t>
@@ -271,30 +366,46 @@
     </w:p>
     <w:p>
       <w:pPr>
-        <w:rPr>
-          <w:lang w:val="fr-FR"/>
-        </w:rPr>
-      </w:pPr>
-      <w:r>
-        <w:rPr>
+        <w:jc w:val="both"/>
+        <w:rPr>
+          <w:rFonts w:ascii="Times New Roman" w:hAnsi="Times New Roman" w:cs="Times New Roman"/>
+          <w:sz w:val="26"/>
+          <w:szCs w:val="26"/>
+          <w:lang w:val="fr-FR"/>
+        </w:rPr>
+      </w:pPr>
+      <w:r>
+        <w:rPr>
+          <w:rFonts w:ascii="Times New Roman" w:hAnsi="Times New Roman" w:cs="Times New Roman"/>
+          <w:sz w:val="26"/>
+          <w:szCs w:val="26"/>
           <w:lang w:val="fr-FR"/>
         </w:rPr>
         <w:t xml:space="preserve">Toutefois, je me sentais </w:t>
       </w:r>
       <w:r>
         <w:rPr>
+          <w:rFonts w:ascii="Times New Roman" w:hAnsi="Times New Roman" w:cs="Times New Roman"/>
+          <w:sz w:val="26"/>
+          <w:szCs w:val="26"/>
           <w:lang w:val="fr-FR"/>
         </w:rPr>
         <w:t xml:space="preserve">beaucoup </w:t>
       </w:r>
       <w:r>
         <w:rPr>
+          <w:rFonts w:ascii="Times New Roman" w:hAnsi="Times New Roman" w:cs="Times New Roman"/>
+          <w:sz w:val="26"/>
+          <w:szCs w:val="26"/>
           <w:lang w:val="fr-FR"/>
         </w:rPr>
         <w:t>plus intéressé par la fabrication des logiciels que par le domaine de la sécurité Informatique. En Juillet 2015, un an avant la fin de mes études, je suis accepté par une Startup située sur le territoire Français pour intégrer, en tant que stagiaire, le développement d’un logiciel de gestion de ressources d’entreprise</w:t>
       </w:r>
       <w:r>
         <w:rPr>
+          <w:rFonts w:ascii="Times New Roman" w:hAnsi="Times New Roman" w:cs="Times New Roman"/>
+          <w:sz w:val="26"/>
+          <w:szCs w:val="26"/>
           <w:lang w:val="fr-FR"/>
         </w:rPr>
         <w:t>. Ce fut le début d’une histoire de passion pour les lignes de code qui m’anime jusqu’à présent.</w:t>
@@ -302,60 +413,91 @@
     </w:p>
     <w:p>
       <w:pPr>
-        <w:rPr>
-          <w:lang w:val="fr-FR"/>
-        </w:rPr>
-      </w:pPr>
-      <w:r>
-        <w:rPr>
+        <w:jc w:val="both"/>
+        <w:rPr>
+          <w:rFonts w:ascii="Times New Roman" w:hAnsi="Times New Roman" w:cs="Times New Roman"/>
+          <w:sz w:val="26"/>
+          <w:szCs w:val="26"/>
+          <w:lang w:val="fr-FR"/>
+        </w:rPr>
+      </w:pPr>
+      <w:r>
+        <w:rPr>
+          <w:rFonts w:ascii="Times New Roman" w:hAnsi="Times New Roman" w:cs="Times New Roman"/>
+          <w:sz w:val="26"/>
+          <w:szCs w:val="26"/>
           <w:lang w:val="fr-FR"/>
         </w:rPr>
         <w:t xml:space="preserve">Après 2 ans passés avec la startup, je décide de m’engager </w:t>
       </w:r>
       <w:r>
         <w:rPr>
+          <w:rFonts w:ascii="Times New Roman" w:hAnsi="Times New Roman" w:cs="Times New Roman"/>
+          <w:sz w:val="26"/>
+          <w:szCs w:val="26"/>
           <w:lang w:val="fr-FR"/>
         </w:rPr>
         <w:t>pour</w:t>
       </w:r>
       <w:r>
         <w:rPr>
+          <w:rFonts w:ascii="Times New Roman" w:hAnsi="Times New Roman" w:cs="Times New Roman"/>
+          <w:sz w:val="26"/>
+          <w:szCs w:val="26"/>
           <w:lang w:val="fr-FR"/>
         </w:rPr>
         <w:t xml:space="preserve"> des études en Management de système d’information afin de m’imprégner</w:t>
       </w:r>
       <w:r>
         <w:rPr>
+          <w:rFonts w:ascii="Times New Roman" w:hAnsi="Times New Roman" w:cs="Times New Roman"/>
+          <w:sz w:val="26"/>
+          <w:szCs w:val="26"/>
           <w:lang w:val="fr-FR"/>
         </w:rPr>
         <w:t xml:space="preserve"> </w:t>
       </w:r>
       <w:r>
         <w:rPr>
+          <w:rFonts w:ascii="Times New Roman" w:hAnsi="Times New Roman" w:cs="Times New Roman"/>
+          <w:sz w:val="26"/>
+          <w:szCs w:val="26"/>
           <w:lang w:val="fr-FR"/>
         </w:rPr>
         <w:t xml:space="preserve"> de l’art de comprendre les besoins métiers de la fab</w:t>
       </w:r>
       <w:r>
         <w:rPr>
+          <w:rFonts w:ascii="Times New Roman" w:hAnsi="Times New Roman" w:cs="Times New Roman"/>
+          <w:sz w:val="26"/>
+          <w:szCs w:val="26"/>
           <w:lang w:val="fr-FR"/>
         </w:rPr>
         <w:t>rication de</w:t>
       </w:r>
       <w:r>
         <w:rPr>
+          <w:rFonts w:ascii="Times New Roman" w:hAnsi="Times New Roman" w:cs="Times New Roman"/>
+          <w:sz w:val="26"/>
+          <w:szCs w:val="26"/>
           <w:lang w:val="fr-FR"/>
         </w:rPr>
         <w:t xml:space="preserve"> logiciel</w:t>
       </w:r>
       <w:r>
         <w:rPr>
+          <w:rFonts w:ascii="Times New Roman" w:hAnsi="Times New Roman" w:cs="Times New Roman"/>
+          <w:sz w:val="26"/>
+          <w:szCs w:val="26"/>
           <w:lang w:val="fr-FR"/>
         </w:rPr>
         <w:t>s</w:t>
       </w:r>
       <w:r>
         <w:rPr>
+          <w:rFonts w:ascii="Times New Roman" w:hAnsi="Times New Roman" w:cs="Times New Roman"/>
+          <w:sz w:val="26"/>
+          <w:szCs w:val="26"/>
           <w:lang w:val="fr-FR"/>
         </w:rPr>
         <w:t>, faculté absente chez une partie non négligeable des développeurs informatiques.</w:t>
@@ -363,12 +505,19 @@
     </w:p>
     <w:p>
       <w:pPr>
-        <w:rPr>
-          <w:lang w:val="fr-FR"/>
-        </w:rPr>
-      </w:pPr>
-      <w:r>
-        <w:rPr>
+        <w:jc w:val="both"/>
+        <w:rPr>
+          <w:rFonts w:ascii="Times New Roman" w:hAnsi="Times New Roman" w:cs="Times New Roman"/>
+          <w:sz w:val="26"/>
+          <w:szCs w:val="26"/>
+          <w:lang w:val="fr-FR"/>
+        </w:rPr>
+      </w:pPr>
+      <w:r>
+        <w:rPr>
+          <w:rFonts w:ascii="Times New Roman" w:hAnsi="Times New Roman" w:cs="Times New Roman"/>
+          <w:sz w:val="26"/>
+          <w:szCs w:val="26"/>
           <w:lang w:val="fr-FR"/>
         </w:rPr>
         <w:lastRenderedPageBreak/>
@@ -376,30 +525,45 @@
       </w:r>
       <w:r>
         <w:rPr>
+          <w:rFonts w:ascii="Times New Roman" w:hAnsi="Times New Roman" w:cs="Times New Roman"/>
+          <w:sz w:val="26"/>
+          <w:szCs w:val="26"/>
           <w:lang w:val="fr-FR"/>
         </w:rPr>
         <w:t xml:space="preserve"> </w:t>
       </w:r>
       <w:r>
         <w:rPr>
+          <w:rFonts w:ascii="Times New Roman" w:hAnsi="Times New Roman" w:cs="Times New Roman"/>
+          <w:sz w:val="26"/>
+          <w:szCs w:val="26"/>
           <w:lang w:val="fr-FR"/>
         </w:rPr>
         <w:t>j’intègre</w:t>
       </w:r>
       <w:r>
         <w:rPr>
+          <w:rFonts w:ascii="Times New Roman" w:hAnsi="Times New Roman" w:cs="Times New Roman"/>
+          <w:sz w:val="26"/>
+          <w:szCs w:val="26"/>
           <w:lang w:val="fr-FR"/>
         </w:rPr>
         <w:t xml:space="preserve"> l’Université de Paris 1 Panthéon-Sorbonne pour un Master en Management de Système d’Information et de connaissance</w:t>
       </w:r>
       <w:r>
         <w:rPr>
+          <w:rFonts w:ascii="Times New Roman" w:hAnsi="Times New Roman" w:cs="Times New Roman"/>
+          <w:sz w:val="26"/>
+          <w:szCs w:val="26"/>
           <w:lang w:val="fr-FR"/>
         </w:rPr>
         <w:t xml:space="preserve"> (SIC)</w:t>
       </w:r>
       <w:r>
         <w:rPr>
+          <w:rFonts w:ascii="Times New Roman" w:hAnsi="Times New Roman" w:cs="Times New Roman"/>
+          <w:sz w:val="26"/>
+          <w:szCs w:val="26"/>
           <w:lang w:val="fr-FR"/>
         </w:rPr>
         <w:t>. En parallèle je crée un compte auto-entrepreneur afin de continuer à effectuer des missions dans le but de ne pas laisser émousser mes compétences, bien sûr dans la limite des heures autorisées pour un étudiant étranger.</w:t>
@@ -407,18 +571,28 @@
     </w:p>
     <w:p>
       <w:pPr>
-        <w:rPr>
-          <w:lang w:val="fr-FR"/>
-        </w:rPr>
-      </w:pPr>
-      <w:r>
-        <w:rPr>
+        <w:jc w:val="both"/>
+        <w:rPr>
+          <w:rFonts w:ascii="Times New Roman" w:hAnsi="Times New Roman" w:cs="Times New Roman"/>
+          <w:sz w:val="26"/>
+          <w:szCs w:val="26"/>
+          <w:lang w:val="fr-FR"/>
+        </w:rPr>
+      </w:pPr>
+      <w:r>
+        <w:rPr>
+          <w:rFonts w:ascii="Times New Roman" w:hAnsi="Times New Roman" w:cs="Times New Roman"/>
+          <w:sz w:val="26"/>
+          <w:szCs w:val="26"/>
           <w:lang w:val="fr-FR"/>
         </w:rPr>
         <w:t>Après une 1</w:t>
       </w:r>
       <w:r>
         <w:rPr>
+          <w:rFonts w:ascii="Times New Roman" w:hAnsi="Times New Roman" w:cs="Times New Roman"/>
+          <w:sz w:val="26"/>
+          <w:szCs w:val="26"/>
           <w:vertAlign w:val="superscript"/>
           <w:lang w:val="fr-FR"/>
         </w:rPr>
@@ -426,30 +600,45 @@
       </w:r>
       <w:r>
         <w:rPr>
+          <w:rFonts w:ascii="Times New Roman" w:hAnsi="Times New Roman" w:cs="Times New Roman"/>
+          <w:sz w:val="26"/>
+          <w:szCs w:val="26"/>
           <w:lang w:val="fr-FR"/>
         </w:rPr>
         <w:t xml:space="preserve"> année de Master réussie, je suis a</w:t>
       </w:r>
       <w:r>
         <w:rPr>
+          <w:rFonts w:ascii="Times New Roman" w:hAnsi="Times New Roman" w:cs="Times New Roman"/>
+          <w:sz w:val="26"/>
+          <w:szCs w:val="26"/>
           <w:lang w:val="fr-FR"/>
         </w:rPr>
         <w:t>ctuellement en</w:t>
       </w:r>
       <w:r>
         <w:rPr>
+          <w:rFonts w:ascii="Times New Roman" w:hAnsi="Times New Roman" w:cs="Times New Roman"/>
+          <w:sz w:val="26"/>
+          <w:szCs w:val="26"/>
           <w:lang w:val="fr-FR"/>
         </w:rPr>
         <w:t xml:space="preserve"> phase terminale de la</w:t>
       </w:r>
       <w:r>
         <w:rPr>
+          <w:rFonts w:ascii="Times New Roman" w:hAnsi="Times New Roman" w:cs="Times New Roman"/>
+          <w:sz w:val="26"/>
+          <w:szCs w:val="26"/>
           <w:lang w:val="fr-FR"/>
         </w:rPr>
         <w:t xml:space="preserve"> 2</w:t>
       </w:r>
       <w:r>
         <w:rPr>
+          <w:rFonts w:ascii="Times New Roman" w:hAnsi="Times New Roman" w:cs="Times New Roman"/>
+          <w:sz w:val="26"/>
+          <w:szCs w:val="26"/>
           <w:vertAlign w:val="superscript"/>
           <w:lang w:val="fr-FR"/>
         </w:rPr>
@@ -457,36 +646,54 @@
       </w:r>
       <w:r>
         <w:rPr>
+          <w:rFonts w:ascii="Times New Roman" w:hAnsi="Times New Roman" w:cs="Times New Roman"/>
+          <w:sz w:val="26"/>
+          <w:szCs w:val="26"/>
           <w:lang w:val="fr-FR"/>
         </w:rPr>
         <w:t xml:space="preserve"> année de Master en Apprentissage, j’</w:t>
       </w:r>
       <w:r>
         <w:rPr>
+          <w:rFonts w:ascii="Times New Roman" w:hAnsi="Times New Roman" w:cs="Times New Roman"/>
+          <w:sz w:val="26"/>
+          <w:szCs w:val="26"/>
           <w:lang w:val="fr-FR"/>
         </w:rPr>
         <w:t>ef</w:t>
       </w:r>
       <w:r>
         <w:rPr>
+          <w:rFonts w:ascii="Times New Roman" w:hAnsi="Times New Roman" w:cs="Times New Roman"/>
+          <w:sz w:val="26"/>
+          <w:szCs w:val="26"/>
           <w:lang w:val="fr-FR"/>
         </w:rPr>
         <w:t>fectue une mission de dév</w:t>
       </w:r>
       <w:r>
         <w:rPr>
+          <w:rFonts w:ascii="Times New Roman" w:hAnsi="Times New Roman" w:cs="Times New Roman"/>
+          <w:sz w:val="26"/>
+          <w:szCs w:val="26"/>
           <w:lang w:val="fr-FR"/>
         </w:rPr>
         <w:t>e</w:t>
       </w:r>
       <w:r>
         <w:rPr>
+          <w:rFonts w:ascii="Times New Roman" w:hAnsi="Times New Roman" w:cs="Times New Roman"/>
+          <w:sz w:val="26"/>
+          <w:szCs w:val="26"/>
           <w:lang w:val="fr-FR"/>
         </w:rPr>
         <w:t>loppeur de logiciels au sein d</w:t>
       </w:r>
       <w:r>
         <w:rPr>
+          <w:rFonts w:ascii="Times New Roman" w:hAnsi="Times New Roman" w:cs="Times New Roman"/>
+          <w:sz w:val="26"/>
+          <w:szCs w:val="26"/>
           <w:lang w:val="fr-FR"/>
         </w:rPr>
         <w:t>u département des Systèmes d’informations d’AXA BANQUE de Val-de-Fontenay, dont la fin est fixée en Octobre 2019.</w:t>
@@ -494,54 +701,82 @@
     </w:p>
     <w:p>
       <w:pPr>
-        <w:rPr>
-          <w:lang w:val="fr-FR"/>
-        </w:rPr>
-      </w:pPr>
-      <w:r>
-        <w:rPr>
+        <w:jc w:val="both"/>
+        <w:rPr>
+          <w:rFonts w:ascii="Times New Roman" w:hAnsi="Times New Roman" w:cs="Times New Roman"/>
+          <w:sz w:val="26"/>
+          <w:szCs w:val="26"/>
+          <w:lang w:val="fr-FR"/>
+        </w:rPr>
+      </w:pPr>
+      <w:r>
+        <w:rPr>
+          <w:rFonts w:ascii="Times New Roman" w:hAnsi="Times New Roman" w:cs="Times New Roman"/>
+          <w:sz w:val="26"/>
+          <w:szCs w:val="26"/>
           <w:lang w:val="fr-FR"/>
         </w:rPr>
         <w:t>Ces deux années passées sur le territoire Français m’ont non seulement permis d’</w:t>
       </w:r>
       <w:r>
         <w:rPr>
+          <w:rFonts w:ascii="Times New Roman" w:hAnsi="Times New Roman" w:cs="Times New Roman"/>
+          <w:sz w:val="26"/>
+          <w:szCs w:val="26"/>
           <w:lang w:val="fr-FR"/>
         </w:rPr>
         <w:t xml:space="preserve">acquérir d’avantage d’expériences techniques lors des </w:t>
       </w:r>
       <w:r>
         <w:rPr>
+          <w:rFonts w:ascii="Times New Roman" w:hAnsi="Times New Roman" w:cs="Times New Roman"/>
+          <w:sz w:val="26"/>
+          <w:szCs w:val="26"/>
           <w:lang w:val="fr-FR"/>
         </w:rPr>
         <w:t>différentes missions</w:t>
       </w:r>
       <w:r>
         <w:rPr>
+          <w:rFonts w:ascii="Times New Roman" w:hAnsi="Times New Roman" w:cs="Times New Roman"/>
+          <w:sz w:val="26"/>
+          <w:szCs w:val="26"/>
           <w:lang w:val="fr-FR"/>
         </w:rPr>
         <w:t xml:space="preserve">, mais aussi rassembler de la connaissance </w:t>
       </w:r>
       <w:r>
         <w:rPr>
+          <w:rFonts w:ascii="Times New Roman" w:hAnsi="Times New Roman" w:cs="Times New Roman"/>
+          <w:sz w:val="26"/>
+          <w:szCs w:val="26"/>
           <w:lang w:val="fr-FR"/>
         </w:rPr>
         <w:t xml:space="preserve">métier </w:t>
       </w:r>
       <w:r>
         <w:rPr>
+          <w:rFonts w:ascii="Times New Roman" w:hAnsi="Times New Roman" w:cs="Times New Roman"/>
+          <w:sz w:val="26"/>
+          <w:szCs w:val="26"/>
           <w:lang w:val="fr-FR"/>
         </w:rPr>
         <w:t>grâce</w:t>
       </w:r>
       <w:r>
         <w:rPr>
+          <w:rFonts w:ascii="Times New Roman" w:hAnsi="Times New Roman" w:cs="Times New Roman"/>
+          <w:sz w:val="26"/>
+          <w:szCs w:val="26"/>
           <w:lang w:val="fr-FR"/>
         </w:rPr>
         <w:t xml:space="preserve"> aux études de Master</w:t>
       </w:r>
       <w:r>
         <w:rPr>
+          <w:rFonts w:ascii="Times New Roman" w:hAnsi="Times New Roman" w:cs="Times New Roman"/>
+          <w:sz w:val="26"/>
+          <w:szCs w:val="26"/>
           <w:lang w:val="fr-FR"/>
         </w:rPr>
         <w:t>.</w:t>
@@ -549,24 +784,37 @@
     </w:p>
     <w:p>
       <w:pPr>
-        <w:rPr>
-          <w:lang w:val="fr-FR"/>
-        </w:rPr>
-      </w:pPr>
-      <w:r>
-        <w:rPr>
+        <w:jc w:val="both"/>
+        <w:rPr>
+          <w:rFonts w:ascii="Times New Roman" w:hAnsi="Times New Roman" w:cs="Times New Roman"/>
+          <w:sz w:val="26"/>
+          <w:szCs w:val="26"/>
+          <w:lang w:val="fr-FR"/>
+        </w:rPr>
+      </w:pPr>
+      <w:r>
+        <w:rPr>
+          <w:rFonts w:ascii="Times New Roman" w:hAnsi="Times New Roman" w:cs="Times New Roman"/>
+          <w:sz w:val="26"/>
+          <w:szCs w:val="26"/>
           <w:lang w:val="fr-FR"/>
         </w:rPr>
         <w:t xml:space="preserve">Je suis motivé par l’envie </w:t>
       </w:r>
       <w:r>
         <w:rPr>
+          <w:rFonts w:ascii="Times New Roman" w:hAnsi="Times New Roman" w:cs="Times New Roman"/>
+          <w:sz w:val="26"/>
+          <w:szCs w:val="26"/>
           <w:lang w:val="fr-FR"/>
         </w:rPr>
         <w:t xml:space="preserve">d’être l’un des pionniers d’un produit logiciel mondialement utilisé, </w:t>
       </w:r>
       <w:r>
         <w:rPr>
+          <w:rFonts w:ascii="Times New Roman" w:hAnsi="Times New Roman" w:cs="Times New Roman"/>
+          <w:sz w:val="26"/>
+          <w:szCs w:val="26"/>
           <w:lang w:val="fr-FR"/>
         </w:rPr>
         <w:t>de faire de ma passion une solution à des problèmes de société auxquels nous faisons face au quotidien car je vais embaucher et créer des solutions facilitant les taches de tous les jours, de faire de ma passion une clé vers l’indépendance, de faire de ma passion mon gagne-pain.</w:t>
@@ -574,114 +822,172 @@
     </w:p>
     <w:p>
       <w:pPr>
-        <w:rPr>
-          <w:lang w:val="fr-FR"/>
-        </w:rPr>
-      </w:pPr>
-      <w:r>
-        <w:rPr>
+        <w:jc w:val="both"/>
+        <w:rPr>
+          <w:rFonts w:ascii="Times New Roman" w:hAnsi="Times New Roman" w:cs="Times New Roman"/>
+          <w:sz w:val="26"/>
+          <w:szCs w:val="26"/>
+          <w:lang w:val="fr-FR"/>
+        </w:rPr>
+      </w:pPr>
+      <w:r>
+        <w:rPr>
+          <w:rFonts w:ascii="Times New Roman" w:hAnsi="Times New Roman" w:cs="Times New Roman"/>
+          <w:sz w:val="26"/>
+          <w:szCs w:val="26"/>
           <w:lang w:val="fr-FR"/>
         </w:rPr>
         <w:t>De ce fait,</w:t>
       </w:r>
       <w:r>
         <w:rPr>
+          <w:rFonts w:ascii="Times New Roman" w:hAnsi="Times New Roman" w:cs="Times New Roman"/>
+          <w:sz w:val="26"/>
+          <w:szCs w:val="26"/>
           <w:lang w:val="fr-FR"/>
         </w:rPr>
         <w:t xml:space="preserve"> je compte mettre à profit </w:t>
       </w:r>
       <w:r>
         <w:rPr>
+          <w:rFonts w:ascii="Times New Roman" w:hAnsi="Times New Roman" w:cs="Times New Roman"/>
+          <w:sz w:val="26"/>
+          <w:szCs w:val="26"/>
           <w:lang w:val="fr-FR"/>
         </w:rPr>
         <w:t>mon</w:t>
       </w:r>
       <w:r>
         <w:rPr>
+          <w:rFonts w:ascii="Times New Roman" w:hAnsi="Times New Roman" w:cs="Times New Roman"/>
+          <w:sz w:val="26"/>
+          <w:szCs w:val="26"/>
           <w:lang w:val="fr-FR"/>
         </w:rPr>
         <w:t xml:space="preserve"> bagage intellectuel constitué désormais </w:t>
       </w:r>
       <w:r>
         <w:rPr>
+          <w:rFonts w:ascii="Times New Roman" w:hAnsi="Times New Roman" w:cs="Times New Roman"/>
+          <w:sz w:val="26"/>
+          <w:szCs w:val="26"/>
           <w:lang w:val="fr-FR"/>
         </w:rPr>
         <w:t xml:space="preserve">de plus de </w:t>
       </w:r>
       <w:r>
         <w:rPr>
+          <w:rFonts w:ascii="Times New Roman" w:hAnsi="Times New Roman" w:cs="Times New Roman"/>
+          <w:sz w:val="26"/>
+          <w:szCs w:val="26"/>
           <w:lang w:val="fr-FR"/>
         </w:rPr>
         <w:t xml:space="preserve">3 ans d’expériences techniques et d’un diplôme de Master SIC au service </w:t>
       </w:r>
       <w:r>
         <w:rPr>
+          <w:rFonts w:ascii="Times New Roman" w:hAnsi="Times New Roman" w:cs="Times New Roman"/>
+          <w:sz w:val="26"/>
+          <w:szCs w:val="26"/>
           <w:lang w:val="fr-FR"/>
         </w:rPr>
         <w:t>d’</w:t>
       </w:r>
       <w:r>
         <w:rPr>
+          <w:rFonts w:ascii="Times New Roman" w:hAnsi="Times New Roman" w:cs="Times New Roman"/>
+          <w:sz w:val="26"/>
+          <w:szCs w:val="26"/>
           <w:lang w:val="fr-FR"/>
         </w:rPr>
         <w:t xml:space="preserve">une </w:t>
       </w:r>
       <w:r>
         <w:rPr>
+          <w:rFonts w:ascii="Times New Roman" w:hAnsi="Times New Roman" w:cs="Times New Roman"/>
+          <w:sz w:val="26"/>
+          <w:szCs w:val="26"/>
           <w:lang w:val="fr-FR"/>
         </w:rPr>
         <w:t xml:space="preserve">micro-entreprise de fourniture de prestations de services </w:t>
       </w:r>
       <w:r>
         <w:rPr>
+          <w:rFonts w:ascii="Times New Roman" w:hAnsi="Times New Roman" w:cs="Times New Roman"/>
+          <w:sz w:val="26"/>
+          <w:szCs w:val="26"/>
           <w:lang w:val="fr-FR"/>
         </w:rPr>
         <w:t xml:space="preserve">du </w:t>
       </w:r>
       <w:r>
         <w:rPr>
+          <w:rFonts w:ascii="Times New Roman" w:hAnsi="Times New Roman" w:cs="Times New Roman"/>
+          <w:sz w:val="26"/>
+          <w:szCs w:val="26"/>
           <w:lang w:val="fr-FR"/>
         </w:rPr>
         <w:t>numériqu</w:t>
       </w:r>
       <w:r>
         <w:rPr>
+          <w:rFonts w:ascii="Times New Roman" w:hAnsi="Times New Roman" w:cs="Times New Roman"/>
+          <w:sz w:val="26"/>
+          <w:szCs w:val="26"/>
           <w:lang w:val="fr-FR"/>
         </w:rPr>
         <w:t>e</w:t>
       </w:r>
       <w:r>
         <w:rPr>
+          <w:rFonts w:ascii="Times New Roman" w:hAnsi="Times New Roman" w:cs="Times New Roman"/>
+          <w:sz w:val="26"/>
+          <w:szCs w:val="26"/>
           <w:lang w:val="fr-FR"/>
         </w:rPr>
         <w:t>, spécialisée dans la fabrication de logiciels</w:t>
       </w:r>
       <w:r>
         <w:rPr>
+          <w:rFonts w:ascii="Times New Roman" w:hAnsi="Times New Roman" w:cs="Times New Roman"/>
+          <w:sz w:val="26"/>
+          <w:szCs w:val="26"/>
           <w:lang w:val="fr-FR"/>
         </w:rPr>
         <w:t>, censée évoluer à moyen terme vers une Entreprise Unipersonnelle à Responsabilité Limitée</w:t>
       </w:r>
       <w:r>
         <w:rPr>
+          <w:rFonts w:ascii="Times New Roman" w:hAnsi="Times New Roman" w:cs="Times New Roman"/>
+          <w:sz w:val="26"/>
+          <w:szCs w:val="26"/>
           <w:lang w:val="fr-FR"/>
         </w:rPr>
         <w:t xml:space="preserve"> (EURL) </w:t>
       </w:r>
       <w:r>
         <w:rPr>
+          <w:rFonts w:ascii="Times New Roman" w:hAnsi="Times New Roman" w:cs="Times New Roman"/>
+          <w:sz w:val="26"/>
+          <w:szCs w:val="26"/>
           <w:lang w:val="fr-FR"/>
         </w:rPr>
         <w:t>et à long terme vers une Société Anonyme à Responsabilité Limitée</w:t>
       </w:r>
       <w:r>
         <w:rPr>
+          <w:rFonts w:ascii="Times New Roman" w:hAnsi="Times New Roman" w:cs="Times New Roman"/>
+          <w:sz w:val="26"/>
+          <w:szCs w:val="26"/>
           <w:lang w:val="fr-FR"/>
         </w:rPr>
         <w:t xml:space="preserve"> (SARL)</w:t>
       </w:r>
       <w:r>
         <w:rPr>
+          <w:rFonts w:ascii="Times New Roman" w:hAnsi="Times New Roman" w:cs="Times New Roman"/>
+          <w:sz w:val="26"/>
+          <w:szCs w:val="26"/>
           <w:lang w:val="fr-FR"/>
         </w:rPr>
         <w:t>.</w:t>
@@ -694,18 +1000,22 @@
           <w:ilvl w:val="0"/>
           <w:numId w:val="2"/>
         </w:numPr>
-        <w:rPr>
-          <w:lang w:val="fr-FR"/>
-        </w:rPr>
-      </w:pPr>
-      <w:r>
-        <w:rPr>
+        <w:jc w:val="both"/>
+        <w:rPr>
+          <w:rFonts w:ascii="Times New Roman" w:hAnsi="Times New Roman" w:cs="Times New Roman"/>
+          <w:lang w:val="fr-FR"/>
+        </w:rPr>
+      </w:pPr>
+      <w:r>
+        <w:rPr>
+          <w:rFonts w:ascii="Times New Roman" w:hAnsi="Times New Roman" w:cs="Times New Roman"/>
           <w:lang w:val="fr-FR"/>
         </w:rPr>
         <w:t>P</w:t>
       </w:r>
       <w:r>
         <w:rPr>
+          <w:rFonts w:ascii="Times New Roman" w:hAnsi="Times New Roman" w:cs="Times New Roman"/>
           <w:lang w:val="fr-FR"/>
         </w:rPr>
         <w:t>résentation du projet</w:t>
@@ -713,65 +1023,892 @@
     </w:p>
     <w:p>
       <w:pPr>
-        <w:rPr>
-          <w:lang w:val="fr-FR"/>
-        </w:rPr>
-      </w:pPr>
-      <w:r>
-        <w:rPr>
+        <w:jc w:val="both"/>
+        <w:rPr>
+          <w:rFonts w:ascii="Times New Roman" w:hAnsi="Times New Roman" w:cs="Times New Roman"/>
+          <w:sz w:val="26"/>
+          <w:szCs w:val="26"/>
+          <w:lang w:val="fr-FR"/>
+        </w:rPr>
+      </w:pPr>
+      <w:r>
+        <w:rPr>
+          <w:rFonts w:ascii="Times New Roman" w:hAnsi="Times New Roman" w:cs="Times New Roman"/>
+          <w:sz w:val="26"/>
+          <w:szCs w:val="26"/>
           <w:lang w:val="fr-FR"/>
         </w:rPr>
         <w:t xml:space="preserve">Le projet consiste à continuer, à temps </w:t>
       </w:r>
       <w:r>
         <w:rPr>
+          <w:rFonts w:ascii="Times New Roman" w:hAnsi="Times New Roman" w:cs="Times New Roman"/>
+          <w:sz w:val="26"/>
+          <w:szCs w:val="26"/>
           <w:lang w:val="fr-FR"/>
         </w:rPr>
         <w:t>plein, les</w:t>
       </w:r>
       <w:r>
         <w:rPr>
-          <w:lang w:val="fr-FR"/>
-        </w:rPr>
-        <w:t xml:space="preserve"> activités de la micro-entreprise déjà immatriculée, c’est-à-dire fournir des services en tant que Concepteur développeur de Logiciels pour le compte de particuliers ou d’entreprises, </w:t>
-      </w:r>
-      <w:r>
-        <w:rPr>
+          <w:rFonts w:ascii="Times New Roman" w:hAnsi="Times New Roman" w:cs="Times New Roman"/>
+          <w:sz w:val="26"/>
+          <w:szCs w:val="26"/>
+          <w:lang w:val="fr-FR"/>
+        </w:rPr>
+        <w:t xml:space="preserve"> activités de la micro-entreprise déjà immatriculée</w:t>
+      </w:r>
+      <w:r>
+        <w:rPr>
+          <w:rFonts w:ascii="Times New Roman" w:hAnsi="Times New Roman" w:cs="Times New Roman"/>
+          <w:sz w:val="26"/>
+          <w:szCs w:val="26"/>
+          <w:lang w:val="fr-FR"/>
+        </w:rPr>
+        <w:t xml:space="preserve"> dont la fiche signalétique est décrite dans le tableau I-1.</w:t>
+      </w:r>
+    </w:p>
+    <w:p>
+      <w:pPr>
+        <w:jc w:val="both"/>
+        <w:rPr>
+          <w:rFonts w:ascii="Times New Roman" w:hAnsi="Times New Roman" w:cs="Times New Roman"/>
+          <w:sz w:val="26"/>
+          <w:szCs w:val="26"/>
+          <w:lang w:val="fr-FR"/>
+        </w:rPr>
+      </w:pPr>
+      <w:r>
+        <w:rPr>
+          <w:rFonts w:ascii="Times New Roman" w:hAnsi="Times New Roman" w:cs="Times New Roman"/>
+          <w:sz w:val="26"/>
+          <w:szCs w:val="26"/>
+          <w:lang w:val="fr-FR"/>
+        </w:rPr>
+        <w:t>Il s’agira alors de</w:t>
+      </w:r>
+      <w:r>
+        <w:rPr>
+          <w:rFonts w:ascii="Times New Roman" w:hAnsi="Times New Roman" w:cs="Times New Roman"/>
+          <w:sz w:val="26"/>
+          <w:szCs w:val="26"/>
+          <w:lang w:val="fr-FR"/>
+        </w:rPr>
+        <w:t xml:space="preserve">  fournir des services en tant que Concepteur développeur </w:t>
+      </w:r>
+      <w:r>
+        <w:rPr>
+          <w:rFonts w:ascii="Times New Roman" w:hAnsi="Times New Roman" w:cs="Times New Roman"/>
+          <w:sz w:val="26"/>
+          <w:szCs w:val="26"/>
+          <w:lang w:val="fr-FR"/>
+        </w:rPr>
+        <w:t>fullstack</w:t>
+      </w:r>
+      <w:r>
+        <w:rPr>
+          <w:rFonts w:ascii="Times New Roman" w:hAnsi="Times New Roman" w:cs="Times New Roman"/>
+          <w:sz w:val="26"/>
+          <w:szCs w:val="26"/>
+          <w:lang w:val="fr-FR"/>
+        </w:rPr>
+        <w:t xml:space="preserve"> pour le compte de particuliers ou d’entreprises, </w:t>
+      </w:r>
+      <w:r>
+        <w:rPr>
+          <w:rFonts w:ascii="Times New Roman" w:hAnsi="Times New Roman" w:cs="Times New Roman"/>
+          <w:sz w:val="26"/>
+          <w:szCs w:val="26"/>
           <w:lang w:val="fr-FR"/>
         </w:rPr>
         <w:t>quel que</w:t>
       </w:r>
       <w:r>
         <w:rPr>
+          <w:rFonts w:ascii="Times New Roman" w:hAnsi="Times New Roman" w:cs="Times New Roman"/>
+          <w:sz w:val="26"/>
+          <w:szCs w:val="26"/>
           <w:lang w:val="fr-FR"/>
         </w:rPr>
         <w:t xml:space="preserve"> soit la taille </w:t>
       </w:r>
       <w:r>
         <w:rPr>
+          <w:rFonts w:ascii="Times New Roman" w:hAnsi="Times New Roman" w:cs="Times New Roman"/>
+          <w:sz w:val="26"/>
+          <w:szCs w:val="26"/>
           <w:lang w:val="fr-FR"/>
         </w:rPr>
         <w:t>de ces</w:t>
       </w:r>
       <w:r>
         <w:rPr>
+          <w:rFonts w:ascii="Times New Roman" w:hAnsi="Times New Roman" w:cs="Times New Roman"/>
+          <w:sz w:val="26"/>
+          <w:szCs w:val="26"/>
           <w:lang w:val="fr-FR"/>
         </w:rPr>
         <w:t xml:space="preserve"> dernière</w:t>
       </w:r>
       <w:r>
         <w:rPr>
+          <w:rFonts w:ascii="Times New Roman" w:hAnsi="Times New Roman" w:cs="Times New Roman"/>
+          <w:sz w:val="26"/>
+          <w:szCs w:val="26"/>
           <w:lang w:val="fr-FR"/>
         </w:rPr>
         <w:t>s</w:t>
       </w:r>
-      <w:bookmarkStart w:id="0" w:name="_GoBack"/>
-      <w:bookmarkEnd w:id="0"/>
-      <w:r>
-        <w:rPr>
+      <w:r>
+        <w:rPr>
+          <w:rFonts w:ascii="Times New Roman" w:hAnsi="Times New Roman" w:cs="Times New Roman"/>
+          <w:sz w:val="26"/>
+          <w:szCs w:val="26"/>
           <w:lang w:val="fr-FR"/>
         </w:rPr>
         <w:t>.</w:t>
+      </w:r>
+    </w:p>
+    <w:p>
+      <w:pPr>
+        <w:jc w:val="both"/>
+        <w:rPr>
+          <w:rFonts w:ascii="Times New Roman" w:hAnsi="Times New Roman" w:cs="Times New Roman"/>
+          <w:sz w:val="26"/>
+          <w:szCs w:val="26"/>
+          <w:lang w:val="fr-FR"/>
+        </w:rPr>
+      </w:pPr>
+    </w:p>
+    <w:tbl>
+      <w:tblPr>
+        <w:tblStyle w:val="Grilledutableau"/>
+        <w:tblW w:w="0" w:type="auto"/>
+        <w:tblLook w:val="04A0" w:firstRow="1" w:lastRow="0" w:firstColumn="1" w:lastColumn="0" w:noHBand="0" w:noVBand="1"/>
+      </w:tblPr>
+      <w:tblGrid>
+        <w:gridCol w:w="4583"/>
+        <w:gridCol w:w="4583"/>
+      </w:tblGrid>
+      <w:tr>
+        <w:tc>
+          <w:tcPr>
+            <w:tcW w:w="4583" w:type="dxa"/>
+          </w:tcPr>
+          <w:p>
+            <w:pPr>
+              <w:jc w:val="both"/>
+              <w:rPr>
+                <w:rFonts w:ascii="Times New Roman" w:hAnsi="Times New Roman" w:cs="Times New Roman"/>
+                <w:sz w:val="26"/>
+                <w:szCs w:val="26"/>
+                <w:lang w:val="fr-FR"/>
+              </w:rPr>
+            </w:pPr>
+            <w:r>
+              <w:rPr>
+                <w:rFonts w:ascii="Times New Roman" w:hAnsi="Times New Roman" w:cs="Times New Roman"/>
+                <w:sz w:val="26"/>
+                <w:szCs w:val="26"/>
+                <w:lang w:val="fr-FR"/>
+              </w:rPr>
+              <w:t>Nom de l’entreprise</w:t>
+            </w:r>
+          </w:p>
+        </w:tc>
+        <w:tc>
+          <w:tcPr>
+            <w:tcW w:w="4583" w:type="dxa"/>
+          </w:tcPr>
+          <w:p>
+            <w:pPr>
+              <w:jc w:val="both"/>
+              <w:rPr>
+                <w:rFonts w:ascii="Times New Roman" w:hAnsi="Times New Roman" w:cs="Times New Roman"/>
+                <w:sz w:val="26"/>
+                <w:szCs w:val="26"/>
+                <w:lang w:val="fr-FR"/>
+              </w:rPr>
+            </w:pPr>
+            <w:r>
+              <w:rPr>
+                <w:rFonts w:ascii="Times New Roman" w:hAnsi="Times New Roman" w:cs="Times New Roman"/>
+                <w:sz w:val="26"/>
+                <w:szCs w:val="26"/>
+                <w:lang w:val="fr-FR"/>
+              </w:rPr>
+              <w:t>MONSIEUR PHILIPPE GUEMKAM SIMO</w:t>
+            </w:r>
+          </w:p>
+          <w:p>
+            <w:pPr>
+              <w:jc w:val="both"/>
+              <w:rPr>
+                <w:rFonts w:ascii="Times New Roman" w:hAnsi="Times New Roman" w:cs="Times New Roman"/>
+                <w:sz w:val="26"/>
+                <w:szCs w:val="26"/>
+                <w:lang w:val="fr-FR"/>
+              </w:rPr>
+            </w:pPr>
+          </w:p>
+        </w:tc>
+      </w:tr>
+      <w:tr>
+        <w:tc>
+          <w:tcPr>
+            <w:tcW w:w="4583" w:type="dxa"/>
+          </w:tcPr>
+          <w:p>
+            <w:pPr>
+              <w:jc w:val="both"/>
+              <w:rPr>
+                <w:rFonts w:ascii="Times New Roman" w:hAnsi="Times New Roman" w:cs="Times New Roman"/>
+                <w:sz w:val="26"/>
+                <w:szCs w:val="26"/>
+                <w:lang w:val="fr-FR"/>
+              </w:rPr>
+            </w:pPr>
+            <w:r>
+              <w:rPr>
+                <w:rFonts w:ascii="Times New Roman" w:hAnsi="Times New Roman" w:cs="Times New Roman"/>
+                <w:sz w:val="26"/>
+                <w:szCs w:val="26"/>
+                <w:lang w:val="fr-FR"/>
+              </w:rPr>
+              <w:t xml:space="preserve">Date de création </w:t>
+            </w:r>
+          </w:p>
+        </w:tc>
+        <w:tc>
+          <w:tcPr>
+            <w:tcW w:w="4583" w:type="dxa"/>
+          </w:tcPr>
+          <w:p>
+            <w:pPr>
+              <w:jc w:val="both"/>
+              <w:rPr>
+                <w:rFonts w:ascii="Times New Roman" w:hAnsi="Times New Roman" w:cs="Times New Roman"/>
+                <w:sz w:val="26"/>
+                <w:szCs w:val="26"/>
+                <w:lang w:val="fr-FR"/>
+              </w:rPr>
+            </w:pPr>
+            <w:r>
+              <w:rPr>
+                <w:rFonts w:ascii="Times New Roman" w:hAnsi="Times New Roman" w:cs="Times New Roman"/>
+                <w:sz w:val="26"/>
+                <w:szCs w:val="26"/>
+                <w:lang w:val="fr-FR"/>
+              </w:rPr>
+              <w:t>04 Octobre 2017</w:t>
+            </w:r>
+          </w:p>
+          <w:p>
+            <w:pPr>
+              <w:jc w:val="both"/>
+              <w:rPr>
+                <w:rFonts w:ascii="Times New Roman" w:hAnsi="Times New Roman" w:cs="Times New Roman"/>
+                <w:sz w:val="26"/>
+                <w:szCs w:val="26"/>
+                <w:lang w:val="fr-FR"/>
+              </w:rPr>
+            </w:pPr>
+          </w:p>
+        </w:tc>
+      </w:tr>
+      <w:tr>
+        <w:tc>
+          <w:tcPr>
+            <w:tcW w:w="4583" w:type="dxa"/>
+          </w:tcPr>
+          <w:p>
+            <w:pPr>
+              <w:jc w:val="both"/>
+              <w:rPr>
+                <w:rFonts w:ascii="Times New Roman" w:hAnsi="Times New Roman" w:cs="Times New Roman"/>
+                <w:sz w:val="26"/>
+                <w:szCs w:val="26"/>
+                <w:lang w:val="fr-FR"/>
+              </w:rPr>
+            </w:pPr>
+            <w:r>
+              <w:rPr>
+                <w:rFonts w:ascii="Times New Roman" w:hAnsi="Times New Roman" w:cs="Times New Roman"/>
+                <w:sz w:val="26"/>
+                <w:szCs w:val="26"/>
+                <w:lang w:val="fr-FR"/>
+              </w:rPr>
+              <w:t>Statut juridique</w:t>
+            </w:r>
+          </w:p>
+        </w:tc>
+        <w:tc>
+          <w:tcPr>
+            <w:tcW w:w="4583" w:type="dxa"/>
+          </w:tcPr>
+          <w:p>
+            <w:pPr>
+              <w:jc w:val="both"/>
+              <w:rPr>
+                <w:rFonts w:ascii="Times New Roman" w:hAnsi="Times New Roman" w:cs="Times New Roman"/>
+                <w:sz w:val="26"/>
+                <w:szCs w:val="26"/>
+              </w:rPr>
+            </w:pPr>
+            <w:r>
+              <w:rPr>
+                <w:rFonts w:ascii="Times New Roman" w:hAnsi="Times New Roman" w:cs="Times New Roman"/>
+                <w:sz w:val="26"/>
+                <w:szCs w:val="26"/>
+              </w:rPr>
+              <w:t xml:space="preserve">Entrepreneur </w:t>
+            </w:r>
+            <w:proofErr w:type="spellStart"/>
+            <w:r>
+              <w:rPr>
+                <w:rFonts w:ascii="Times New Roman" w:hAnsi="Times New Roman" w:cs="Times New Roman"/>
+                <w:sz w:val="26"/>
+                <w:szCs w:val="26"/>
+              </w:rPr>
+              <w:t>Individuel</w:t>
+            </w:r>
+            <w:proofErr w:type="spellEnd"/>
+          </w:p>
+          <w:p>
+            <w:pPr>
+              <w:jc w:val="both"/>
+              <w:rPr>
+                <w:rFonts w:ascii="Times New Roman" w:hAnsi="Times New Roman" w:cs="Times New Roman"/>
+                <w:sz w:val="26"/>
+                <w:szCs w:val="26"/>
+                <w:lang w:val="fr-FR"/>
+              </w:rPr>
+            </w:pPr>
+          </w:p>
+        </w:tc>
+      </w:tr>
+      <w:tr>
+        <w:tc>
+          <w:tcPr>
+            <w:tcW w:w="4583" w:type="dxa"/>
+          </w:tcPr>
+          <w:tbl>
+            <w:tblPr>
+              <w:tblpPr w:leftFromText="141" w:rightFromText="141" w:vertAnchor="text" w:horzAnchor="page" w:tblpX="3733" w:tblpY="568"/>
+              <w:tblOverlap w:val="never"/>
+              <w:tblW w:w="0" w:type="auto"/>
+              <w:tblCellSpacing w:w="15" w:type="dxa"/>
+              <w:tblCellMar>
+                <w:top w:w="15" w:type="dxa"/>
+                <w:left w:w="15" w:type="dxa"/>
+                <w:bottom w:w="15" w:type="dxa"/>
+                <w:right w:w="15" w:type="dxa"/>
+              </w:tblCellMar>
+              <w:tblLook w:val="04A0" w:firstRow="1" w:lastRow="0" w:firstColumn="1" w:lastColumn="0" w:noHBand="0" w:noVBand="1"/>
+            </w:tblPr>
+            <w:tblGrid>
+              <w:gridCol w:w="81"/>
+              <w:gridCol w:w="81"/>
+            </w:tblGrid>
+            <w:tr>
+              <w:trPr>
+                <w:tblCellSpacing w:w="15" w:type="dxa"/>
+              </w:trPr>
+              <w:tc>
+                <w:tcPr>
+                  <w:tcW w:w="0" w:type="auto"/>
+                  <w:vAlign w:val="center"/>
+                </w:tcPr>
+                <w:p>
+                  <w:pPr>
+                    <w:jc w:val="both"/>
+                    <w:rPr>
+                      <w:rFonts w:ascii="Times New Roman" w:hAnsi="Times New Roman" w:cs="Times New Roman"/>
+                      <w:sz w:val="26"/>
+                      <w:szCs w:val="26"/>
+                    </w:rPr>
+                  </w:pPr>
+                </w:p>
+              </w:tc>
+              <w:tc>
+                <w:tcPr>
+                  <w:tcW w:w="0" w:type="auto"/>
+                  <w:vAlign w:val="center"/>
+                </w:tcPr>
+                <w:p>
+                  <w:pPr>
+                    <w:jc w:val="both"/>
+                    <w:rPr>
+                      <w:rFonts w:ascii="Times New Roman" w:hAnsi="Times New Roman" w:cs="Times New Roman"/>
+                      <w:sz w:val="26"/>
+                      <w:szCs w:val="26"/>
+                      <w:lang w:val="fr-FR"/>
+                    </w:rPr>
+                  </w:pPr>
+                </w:p>
+              </w:tc>
+            </w:tr>
+          </w:tbl>
+          <w:p>
+            <w:pPr>
+              <w:jc w:val="both"/>
+              <w:rPr>
+                <w:rFonts w:ascii="Times New Roman" w:hAnsi="Times New Roman" w:cs="Times New Roman"/>
+                <w:sz w:val="26"/>
+                <w:szCs w:val="26"/>
+                <w:lang w:val="fr-FR"/>
+              </w:rPr>
+            </w:pPr>
+            <w:r>
+              <w:rPr>
+                <w:rFonts w:ascii="Times New Roman" w:hAnsi="Times New Roman" w:cs="Times New Roman"/>
+                <w:sz w:val="26"/>
+                <w:szCs w:val="26"/>
+                <w:lang w:val="fr-FR"/>
+              </w:rPr>
+              <w:t>Adresse</w:t>
+            </w:r>
+          </w:p>
+        </w:tc>
+        <w:tc>
+          <w:tcPr>
+            <w:tcW w:w="4583" w:type="dxa"/>
+          </w:tcPr>
+          <w:p>
+            <w:pPr>
+              <w:jc w:val="both"/>
+              <w:rPr>
+                <w:rFonts w:ascii="Times New Roman" w:hAnsi="Times New Roman" w:cs="Times New Roman"/>
+                <w:sz w:val="26"/>
+                <w:szCs w:val="26"/>
+                <w:lang w:val="fr-FR"/>
+              </w:rPr>
+            </w:pPr>
+            <w:r>
+              <w:rPr>
+                <w:rFonts w:ascii="Times New Roman" w:hAnsi="Times New Roman" w:cs="Times New Roman"/>
+                <w:sz w:val="26"/>
+                <w:szCs w:val="26"/>
+                <w:lang w:val="fr-FR"/>
+              </w:rPr>
+              <w:t>1 IMP DE LA RENARDE 91000 EVRY-COURCOURONNES</w:t>
+            </w:r>
+          </w:p>
+        </w:tc>
+      </w:tr>
+      <w:tr>
+        <w:tc>
+          <w:tcPr>
+            <w:tcW w:w="4583" w:type="dxa"/>
+          </w:tcPr>
+          <w:p>
+            <w:pPr>
+              <w:jc w:val="both"/>
+              <w:rPr>
+                <w:rFonts w:ascii="Times New Roman" w:hAnsi="Times New Roman" w:cs="Times New Roman"/>
+                <w:sz w:val="26"/>
+                <w:szCs w:val="26"/>
+                <w:lang w:val="fr-FR"/>
+              </w:rPr>
+            </w:pPr>
+            <w:r>
+              <w:rPr>
+                <w:rFonts w:ascii="Times New Roman" w:hAnsi="Times New Roman" w:cs="Times New Roman"/>
+                <w:sz w:val="26"/>
+                <w:szCs w:val="26"/>
+                <w:lang w:val="fr-FR"/>
+              </w:rPr>
+              <w:t>Capital</w:t>
+            </w:r>
+          </w:p>
+        </w:tc>
+        <w:tc>
+          <w:tcPr>
+            <w:tcW w:w="4583" w:type="dxa"/>
+          </w:tcPr>
+          <w:p>
+            <w:pPr>
+              <w:jc w:val="both"/>
+              <w:rPr>
+                <w:rFonts w:ascii="Times New Roman" w:hAnsi="Times New Roman" w:cs="Times New Roman"/>
+                <w:sz w:val="26"/>
+                <w:szCs w:val="26"/>
+                <w:lang w:val="fr-FR"/>
+              </w:rPr>
+            </w:pPr>
+            <w:r>
+              <w:rPr>
+                <w:rFonts w:ascii="Times New Roman" w:hAnsi="Times New Roman" w:cs="Times New Roman"/>
+                <w:sz w:val="26"/>
+                <w:szCs w:val="26"/>
+                <w:lang w:val="fr-FR"/>
+              </w:rPr>
+              <w:t>2000</w:t>
+            </w:r>
+          </w:p>
+          <w:p>
+            <w:pPr>
+              <w:jc w:val="both"/>
+              <w:rPr>
+                <w:rFonts w:ascii="Times New Roman" w:hAnsi="Times New Roman" w:cs="Times New Roman"/>
+                <w:sz w:val="26"/>
+                <w:szCs w:val="26"/>
+                <w:lang w:val="fr-FR"/>
+              </w:rPr>
+            </w:pPr>
+          </w:p>
+        </w:tc>
+      </w:tr>
+      <w:tr>
+        <w:tc>
+          <w:tcPr>
+            <w:tcW w:w="4583" w:type="dxa"/>
+          </w:tcPr>
+          <w:p>
+            <w:pPr>
+              <w:jc w:val="both"/>
+              <w:rPr>
+                <w:rFonts w:ascii="Times New Roman" w:hAnsi="Times New Roman" w:cs="Times New Roman"/>
+                <w:sz w:val="26"/>
+                <w:szCs w:val="26"/>
+                <w:lang w:val="fr-FR"/>
+              </w:rPr>
+            </w:pPr>
+            <w:r>
+              <w:rPr>
+                <w:rFonts w:ascii="Times New Roman" w:hAnsi="Times New Roman" w:cs="Times New Roman"/>
+                <w:sz w:val="26"/>
+                <w:szCs w:val="26"/>
+                <w:lang w:val="fr-FR"/>
+              </w:rPr>
+              <w:t>Numéro SIREN</w:t>
+            </w:r>
+          </w:p>
+          <w:p>
+            <w:pPr>
+              <w:jc w:val="both"/>
+              <w:rPr>
+                <w:rFonts w:ascii="Times New Roman" w:hAnsi="Times New Roman" w:cs="Times New Roman"/>
+                <w:sz w:val="26"/>
+                <w:szCs w:val="26"/>
+                <w:lang w:val="fr-FR"/>
+              </w:rPr>
+            </w:pPr>
+          </w:p>
+        </w:tc>
+        <w:tc>
+          <w:tcPr>
+            <w:tcW w:w="4583" w:type="dxa"/>
+          </w:tcPr>
+          <w:p>
+            <w:pPr>
+              <w:jc w:val="both"/>
+              <w:rPr>
+                <w:rFonts w:ascii="Times New Roman" w:hAnsi="Times New Roman" w:cs="Times New Roman"/>
+                <w:sz w:val="26"/>
+                <w:szCs w:val="26"/>
+                <w:lang w:val="fr-FR"/>
+              </w:rPr>
+            </w:pPr>
+            <w:r>
+              <w:rPr>
+                <w:rFonts w:ascii="Times New Roman" w:hAnsi="Times New Roman" w:cs="Times New Roman"/>
+                <w:sz w:val="26"/>
+                <w:szCs w:val="26"/>
+                <w:lang w:val="fr-FR"/>
+              </w:rPr>
+              <w:t>832 621 791</w:t>
+            </w:r>
+          </w:p>
+        </w:tc>
+      </w:tr>
+      <w:tr>
+        <w:tc>
+          <w:tcPr>
+            <w:tcW w:w="4583" w:type="dxa"/>
+          </w:tcPr>
+          <w:p>
+            <w:pPr>
+              <w:jc w:val="both"/>
+              <w:rPr>
+                <w:rFonts w:ascii="Times New Roman" w:hAnsi="Times New Roman" w:cs="Times New Roman"/>
+                <w:sz w:val="26"/>
+                <w:szCs w:val="26"/>
+                <w:lang w:val="fr-FR"/>
+              </w:rPr>
+            </w:pPr>
+            <w:r>
+              <w:rPr>
+                <w:rFonts w:ascii="Times New Roman" w:hAnsi="Times New Roman" w:cs="Times New Roman"/>
+                <w:sz w:val="26"/>
+                <w:szCs w:val="26"/>
+                <w:lang w:val="fr-FR"/>
+              </w:rPr>
+              <w:t>Numéro SIRET</w:t>
+            </w:r>
+          </w:p>
+        </w:tc>
+        <w:tc>
+          <w:tcPr>
+            <w:tcW w:w="4583" w:type="dxa"/>
+          </w:tcPr>
+          <w:p>
+            <w:pPr>
+              <w:jc w:val="both"/>
+              <w:rPr>
+                <w:rFonts w:ascii="Times New Roman" w:hAnsi="Times New Roman" w:cs="Times New Roman"/>
+                <w:sz w:val="26"/>
+                <w:szCs w:val="26"/>
+                <w:lang w:val="fr-FR"/>
+              </w:rPr>
+            </w:pPr>
+            <w:r>
+              <w:rPr>
+                <w:rFonts w:ascii="Times New Roman" w:hAnsi="Times New Roman" w:cs="Times New Roman"/>
+                <w:sz w:val="26"/>
+                <w:szCs w:val="26"/>
+                <w:lang w:val="fr-FR"/>
+              </w:rPr>
+              <w:t>832 621 791 00017</w:t>
+            </w:r>
+          </w:p>
+          <w:p>
+            <w:pPr>
+              <w:jc w:val="both"/>
+              <w:rPr>
+                <w:rFonts w:ascii="Times New Roman" w:hAnsi="Times New Roman" w:cs="Times New Roman"/>
+                <w:sz w:val="26"/>
+                <w:szCs w:val="26"/>
+                <w:lang w:val="fr-FR"/>
+              </w:rPr>
+            </w:pPr>
+          </w:p>
+        </w:tc>
+      </w:tr>
+      <w:tr>
+        <w:tc>
+          <w:tcPr>
+            <w:tcW w:w="4583" w:type="dxa"/>
+          </w:tcPr>
+          <w:p>
+            <w:pPr>
+              <w:jc w:val="both"/>
+              <w:rPr>
+                <w:rFonts w:ascii="Times New Roman" w:hAnsi="Times New Roman" w:cs="Times New Roman"/>
+                <w:sz w:val="26"/>
+                <w:szCs w:val="26"/>
+                <w:lang w:val="fr-FR"/>
+              </w:rPr>
+            </w:pPr>
+            <w:r>
+              <w:rPr>
+                <w:rFonts w:ascii="Times New Roman" w:hAnsi="Times New Roman" w:cs="Times New Roman"/>
+                <w:sz w:val="26"/>
+                <w:szCs w:val="26"/>
+                <w:lang w:val="fr-FR"/>
+              </w:rPr>
+              <w:t>Activité</w:t>
+            </w:r>
+          </w:p>
+        </w:tc>
+        <w:tc>
+          <w:tcPr>
+            <w:tcW w:w="4583" w:type="dxa"/>
+          </w:tcPr>
+          <w:p>
+            <w:pPr>
+              <w:jc w:val="both"/>
+              <w:rPr>
+                <w:rFonts w:ascii="Times New Roman" w:hAnsi="Times New Roman" w:cs="Times New Roman"/>
+                <w:sz w:val="26"/>
+                <w:szCs w:val="26"/>
+                <w:lang w:val="fr-FR"/>
+              </w:rPr>
+            </w:pPr>
+            <w:r>
+              <w:rPr>
+                <w:rFonts w:ascii="Times New Roman" w:hAnsi="Times New Roman" w:cs="Times New Roman"/>
+                <w:sz w:val="26"/>
+                <w:szCs w:val="26"/>
+                <w:lang w:val="fr-FR"/>
+              </w:rPr>
+              <w:t>Conseil pour les affaires et autres conseils de gestion (7022Z)</w:t>
+            </w:r>
+          </w:p>
+          <w:p>
+            <w:pPr>
+              <w:jc w:val="both"/>
+              <w:rPr>
+                <w:rFonts w:ascii="Times New Roman" w:hAnsi="Times New Roman" w:cs="Times New Roman"/>
+                <w:sz w:val="26"/>
+                <w:szCs w:val="26"/>
+                <w:lang w:val="fr-FR"/>
+              </w:rPr>
+            </w:pPr>
+          </w:p>
+        </w:tc>
+      </w:tr>
+      <w:tr>
+        <w:tc>
+          <w:tcPr>
+            <w:tcW w:w="4583" w:type="dxa"/>
+          </w:tcPr>
+          <w:p>
+            <w:pPr>
+              <w:jc w:val="both"/>
+              <w:rPr>
+                <w:rFonts w:ascii="Times New Roman" w:hAnsi="Times New Roman" w:cs="Times New Roman"/>
+                <w:sz w:val="26"/>
+                <w:szCs w:val="26"/>
+                <w:lang w:val="fr-FR"/>
+              </w:rPr>
+            </w:pPr>
+            <w:r>
+              <w:rPr>
+                <w:rFonts w:ascii="Times New Roman" w:hAnsi="Times New Roman" w:cs="Times New Roman"/>
+                <w:sz w:val="26"/>
+                <w:szCs w:val="26"/>
+                <w:lang w:val="fr-FR"/>
+              </w:rPr>
+              <w:t>Téléphone</w:t>
+            </w:r>
+          </w:p>
+        </w:tc>
+        <w:tc>
+          <w:tcPr>
+            <w:tcW w:w="4583" w:type="dxa"/>
+          </w:tcPr>
+          <w:p>
+            <w:pPr>
+              <w:jc w:val="both"/>
+              <w:rPr>
+                <w:rFonts w:ascii="Times New Roman" w:hAnsi="Times New Roman" w:cs="Times New Roman"/>
+                <w:sz w:val="26"/>
+                <w:szCs w:val="26"/>
+                <w:lang w:val="fr-FR"/>
+              </w:rPr>
+            </w:pPr>
+            <w:r>
+              <w:rPr>
+                <w:rFonts w:ascii="Times New Roman" w:hAnsi="Times New Roman" w:cs="Times New Roman"/>
+                <w:sz w:val="26"/>
+                <w:szCs w:val="26"/>
+                <w:lang w:val="fr-FR"/>
+              </w:rPr>
+              <w:t>+33(0)753428623</w:t>
+            </w:r>
+          </w:p>
+          <w:p>
+            <w:pPr>
+              <w:jc w:val="both"/>
+              <w:rPr>
+                <w:rFonts w:ascii="Times New Roman" w:hAnsi="Times New Roman" w:cs="Times New Roman"/>
+                <w:sz w:val="26"/>
+                <w:szCs w:val="26"/>
+                <w:lang w:val="fr-FR"/>
+              </w:rPr>
+            </w:pPr>
+          </w:p>
+        </w:tc>
+      </w:tr>
+      <w:tr>
+        <w:tc>
+          <w:tcPr>
+            <w:tcW w:w="4583" w:type="dxa"/>
+          </w:tcPr>
+          <w:p>
+            <w:pPr>
+              <w:jc w:val="both"/>
+              <w:rPr>
+                <w:rFonts w:ascii="Times New Roman" w:hAnsi="Times New Roman" w:cs="Times New Roman"/>
+                <w:sz w:val="26"/>
+                <w:szCs w:val="26"/>
+                <w:lang w:val="fr-FR"/>
+              </w:rPr>
+            </w:pPr>
+            <w:r>
+              <w:rPr>
+                <w:rFonts w:ascii="Times New Roman" w:hAnsi="Times New Roman" w:cs="Times New Roman"/>
+                <w:sz w:val="26"/>
+                <w:szCs w:val="26"/>
+                <w:lang w:val="fr-FR"/>
+              </w:rPr>
+              <w:t>Adresse mél</w:t>
+            </w:r>
+          </w:p>
+        </w:tc>
+        <w:tc>
+          <w:tcPr>
+            <w:tcW w:w="4583" w:type="dxa"/>
+          </w:tcPr>
+          <w:p>
+            <w:pPr>
+              <w:jc w:val="both"/>
+              <w:rPr>
+                <w:rFonts w:ascii="Times New Roman" w:hAnsi="Times New Roman" w:cs="Times New Roman"/>
+                <w:sz w:val="26"/>
+                <w:szCs w:val="26"/>
+                <w:lang w:val="fr-FR"/>
+              </w:rPr>
+            </w:pPr>
+            <w:hyperlink r:id="rId8" w:history="1">
+              <w:r>
+                <w:rPr>
+                  <w:rStyle w:val="Lienhypertexte"/>
+                  <w:rFonts w:ascii="Times New Roman" w:hAnsi="Times New Roman" w:cs="Times New Roman"/>
+                  <w:sz w:val="26"/>
+                  <w:szCs w:val="26"/>
+                  <w:lang w:val="fr-FR"/>
+                </w:rPr>
+                <w:t>philippe.guemkamsimo@gmail.com</w:t>
+              </w:r>
+            </w:hyperlink>
+          </w:p>
+          <w:p>
+            <w:pPr>
+              <w:jc w:val="both"/>
+              <w:rPr>
+                <w:rFonts w:ascii="Times New Roman" w:hAnsi="Times New Roman" w:cs="Times New Roman"/>
+                <w:sz w:val="26"/>
+                <w:szCs w:val="26"/>
+                <w:lang w:val="fr-FR"/>
+              </w:rPr>
+            </w:pPr>
+          </w:p>
+        </w:tc>
+      </w:tr>
+    </w:tbl>
+    <w:p>
+      <w:pPr>
+        <w:jc w:val="both"/>
+        <w:rPr>
+          <w:rFonts w:ascii="Times New Roman" w:hAnsi="Times New Roman" w:cs="Times New Roman"/>
+          <w:sz w:val="26"/>
+          <w:szCs w:val="26"/>
+          <w:lang w:val="fr-FR"/>
+        </w:rPr>
+      </w:pPr>
+    </w:p>
+    <w:p>
+      <w:pPr>
+        <w:jc w:val="both"/>
+        <w:rPr>
+          <w:rStyle w:val="Rfrenceple"/>
+          <w:rFonts w:ascii="Times New Roman" w:hAnsi="Times New Roman" w:cs="Times New Roman"/>
+          <w:sz w:val="26"/>
+          <w:szCs w:val="26"/>
+          <w:lang w:val="fr-FR"/>
+        </w:rPr>
+      </w:pPr>
+      <w:r>
+        <w:rPr>
+          <w:rStyle w:val="Rfrenceple"/>
+          <w:rFonts w:ascii="Times New Roman" w:hAnsi="Times New Roman" w:cs="Times New Roman"/>
+          <w:sz w:val="26"/>
+          <w:szCs w:val="26"/>
+          <w:lang w:val="fr-FR"/>
+        </w:rPr>
+        <w:t>Tableau I-1: Fiche signalétique de la micro-entreprise</w:t>
       </w:r>
     </w:p>
     <w:p>
@@ -781,22 +1918,45 @@
           <w:ilvl w:val="0"/>
           <w:numId w:val="2"/>
         </w:numPr>
-        <w:rPr>
-          <w:lang w:val="fr-FR"/>
-        </w:rPr>
-      </w:pPr>
-      <w:r>
-        <w:rPr>
-          <w:lang w:val="fr-FR"/>
-        </w:rPr>
-        <w:lastRenderedPageBreak/>
+        <w:jc w:val="both"/>
+        <w:rPr>
+          <w:rFonts w:ascii="Times New Roman" w:hAnsi="Times New Roman" w:cs="Times New Roman"/>
+          <w:lang w:val="fr-FR"/>
+        </w:rPr>
+      </w:pPr>
+      <w:r>
+        <w:rPr>
+          <w:rFonts w:ascii="Times New Roman" w:hAnsi="Times New Roman" w:cs="Times New Roman"/>
+          <w:lang w:val="fr-FR"/>
+        </w:rPr>
         <w:t>O</w:t>
       </w:r>
       <w:r>
         <w:rPr>
+          <w:rFonts w:ascii="Times New Roman" w:hAnsi="Times New Roman" w:cs="Times New Roman"/>
           <w:lang w:val="fr-FR"/>
         </w:rPr>
         <w:t>bjectifs sur 03(trois) ans</w:t>
+      </w:r>
+    </w:p>
+    <w:p>
+      <w:pPr>
+        <w:jc w:val="both"/>
+        <w:rPr>
+          <w:rFonts w:ascii="Times New Roman" w:hAnsi="Times New Roman" w:cs="Times New Roman"/>
+          <w:sz w:val="26"/>
+          <w:szCs w:val="26"/>
+          <w:lang w:val="fr-FR"/>
+        </w:rPr>
+      </w:pPr>
+      <w:r>
+        <w:rPr>
+          <w:rFonts w:ascii="Times New Roman" w:hAnsi="Times New Roman" w:cs="Times New Roman"/>
+          <w:sz w:val="26"/>
+          <w:szCs w:val="26"/>
+          <w:lang w:val="fr-FR"/>
+        </w:rPr>
+        <w:t>…</w:t>
       </w:r>
     </w:p>
     <w:p>
@@ -806,16 +1966,220 @@
           <w:ilvl w:val="0"/>
           <w:numId w:val="1"/>
         </w:numPr>
-        <w:rPr>
-          <w:lang w:val="fr-FR"/>
-        </w:rPr>
-      </w:pPr>
-      <w:r>
-        <w:rPr>
+        <w:jc w:val="both"/>
+        <w:rPr>
+          <w:rFonts w:ascii="Times New Roman" w:hAnsi="Times New Roman" w:cs="Times New Roman"/>
+          <w:sz w:val="26"/>
+          <w:szCs w:val="26"/>
+          <w:lang w:val="fr-FR"/>
+        </w:rPr>
+      </w:pPr>
+      <w:r>
+        <w:rPr>
+          <w:rFonts w:ascii="Times New Roman" w:hAnsi="Times New Roman" w:cs="Times New Roman"/>
+          <w:sz w:val="26"/>
+          <w:szCs w:val="26"/>
           <w:lang w:val="fr-FR"/>
         </w:rPr>
         <w:t>Prestations</w:t>
       </w:r>
+    </w:p>
+    <w:p>
+      <w:pPr>
+        <w:jc w:val="both"/>
+        <w:rPr>
+          <w:rFonts w:ascii="Times New Roman" w:hAnsi="Times New Roman" w:cs="Times New Roman"/>
+          <w:sz w:val="26"/>
+          <w:szCs w:val="26"/>
+          <w:lang w:val="fr-FR"/>
+        </w:rPr>
+      </w:pPr>
+    </w:p>
+    <w:p>
+      <w:pPr>
+        <w:jc w:val="both"/>
+        <w:rPr>
+          <w:rFonts w:ascii="Times New Roman" w:hAnsi="Times New Roman" w:cs="Times New Roman"/>
+          <w:sz w:val="26"/>
+          <w:szCs w:val="26"/>
+          <w:lang w:val="fr-FR"/>
+        </w:rPr>
+      </w:pPr>
+      <w:r>
+        <w:rPr>
+          <w:rFonts w:ascii="Times New Roman" w:hAnsi="Times New Roman" w:cs="Times New Roman"/>
+          <w:sz w:val="26"/>
+          <w:szCs w:val="26"/>
+          <w:lang w:val="fr-FR"/>
+        </w:rPr>
+        <w:t xml:space="preserve">En tant que </w:t>
+      </w:r>
+      <w:r>
+        <w:rPr>
+          <w:rFonts w:ascii="Times New Roman" w:hAnsi="Times New Roman" w:cs="Times New Roman"/>
+          <w:sz w:val="26"/>
+          <w:szCs w:val="26"/>
+          <w:lang w:val="fr-FR"/>
+        </w:rPr>
+        <w:t>développeur fullstack de logiciels</w:t>
+      </w:r>
+      <w:r>
+        <w:rPr>
+          <w:rFonts w:ascii="Times New Roman" w:hAnsi="Times New Roman" w:cs="Times New Roman"/>
+          <w:sz w:val="26"/>
+          <w:szCs w:val="26"/>
+          <w:lang w:val="fr-FR"/>
+        </w:rPr>
+        <w:t>, je suis un professionnel de langages informatiques et par conséquent</w:t>
+      </w:r>
+      <w:r>
+        <w:rPr>
+          <w:rFonts w:ascii="Times New Roman" w:hAnsi="Times New Roman" w:cs="Times New Roman"/>
+          <w:sz w:val="26"/>
+          <w:szCs w:val="26"/>
+          <w:lang w:val="fr-FR"/>
+        </w:rPr>
+        <w:t xml:space="preserve">  travaille sur l’ensemble des fonctionnalités d’une plateforme logicielle autant sur les parties non visibles</w:t>
+      </w:r>
+      <w:r>
+        <w:rPr>
+          <w:rFonts w:ascii="Times New Roman" w:hAnsi="Times New Roman" w:cs="Times New Roman"/>
+          <w:sz w:val="26"/>
+          <w:szCs w:val="26"/>
+          <w:lang w:val="fr-FR"/>
+        </w:rPr>
+        <w:t xml:space="preserve"> dites back-end</w:t>
+      </w:r>
+      <w:r>
+        <w:rPr>
+          <w:rFonts w:ascii="Times New Roman" w:hAnsi="Times New Roman" w:cs="Times New Roman"/>
+          <w:sz w:val="26"/>
+          <w:szCs w:val="26"/>
+          <w:lang w:val="fr-FR"/>
+        </w:rPr>
+        <w:t xml:space="preserve"> que visibles par l’utilisateur</w:t>
+      </w:r>
+      <w:r>
+        <w:rPr>
+          <w:rFonts w:ascii="Times New Roman" w:hAnsi="Times New Roman" w:cs="Times New Roman"/>
+          <w:sz w:val="26"/>
+          <w:szCs w:val="26"/>
+          <w:lang w:val="fr-FR"/>
+        </w:rPr>
+        <w:t xml:space="preserve"> dites front-end</w:t>
+      </w:r>
+      <w:r>
+        <w:rPr>
+          <w:rFonts w:ascii="Times New Roman" w:hAnsi="Times New Roman" w:cs="Times New Roman"/>
+          <w:sz w:val="26"/>
+          <w:szCs w:val="26"/>
+          <w:lang w:val="fr-FR"/>
+        </w:rPr>
+        <w:t>.</w:t>
+      </w:r>
+      <w:r>
+        <w:rPr>
+          <w:rFonts w:ascii="Times New Roman" w:hAnsi="Times New Roman" w:cs="Times New Roman"/>
+          <w:sz w:val="26"/>
+          <w:szCs w:val="26"/>
+          <w:lang w:val="fr-FR"/>
+        </w:rPr>
+        <w:t xml:space="preserve"> Le développeur Back end se doit aussi d’avoir des connaissances quant au déploiement des applications sur le Cloud afin de les rendre disponibles aux utilisateurs.</w:t>
+      </w:r>
+      <w:r>
+        <w:rPr>
+          <w:rFonts w:ascii="Times New Roman" w:hAnsi="Times New Roman" w:cs="Times New Roman"/>
+          <w:sz w:val="26"/>
+          <w:szCs w:val="26"/>
+          <w:lang w:val="fr-FR"/>
+        </w:rPr>
+        <w:t xml:space="preserve"> </w:t>
+      </w:r>
+    </w:p>
+    <w:p>
+      <w:pPr>
+        <w:jc w:val="both"/>
+        <w:rPr>
+          <w:rFonts w:ascii="Times New Roman" w:hAnsi="Times New Roman" w:cs="Times New Roman"/>
+          <w:sz w:val="26"/>
+          <w:szCs w:val="26"/>
+          <w:lang w:val="fr-FR"/>
+        </w:rPr>
+      </w:pPr>
+      <w:r>
+        <w:rPr>
+          <w:rFonts w:ascii="Times New Roman" w:hAnsi="Times New Roman" w:cs="Times New Roman"/>
+          <w:sz w:val="26"/>
+          <w:szCs w:val="26"/>
+          <w:lang w:val="fr-FR"/>
+        </w:rPr>
+        <w:t>A par</w:t>
+      </w:r>
+      <w:r>
+        <w:rPr>
+          <w:rFonts w:ascii="Times New Roman" w:hAnsi="Times New Roman" w:cs="Times New Roman"/>
+          <w:sz w:val="26"/>
+          <w:szCs w:val="26"/>
+          <w:lang w:val="fr-FR"/>
+        </w:rPr>
+        <w:t>tir d’un cahier des charges,  j’</w:t>
+      </w:r>
+      <w:r>
+        <w:rPr>
+          <w:rFonts w:ascii="Times New Roman" w:hAnsi="Times New Roman" w:cs="Times New Roman"/>
+          <w:sz w:val="26"/>
+          <w:szCs w:val="26"/>
+          <w:lang w:val="fr-FR"/>
+        </w:rPr>
+        <w:t>analyse les différents besoins d</w:t>
+      </w:r>
+      <w:r>
+        <w:rPr>
+          <w:rFonts w:ascii="Times New Roman" w:hAnsi="Times New Roman" w:cs="Times New Roman"/>
+          <w:sz w:val="26"/>
+          <w:szCs w:val="26"/>
+          <w:lang w:val="fr-FR"/>
+        </w:rPr>
+        <w:t>e l’entreprise dans laquelle j’</w:t>
+      </w:r>
+      <w:r>
+        <w:rPr>
+          <w:rFonts w:ascii="Times New Roman" w:hAnsi="Times New Roman" w:cs="Times New Roman"/>
+          <w:sz w:val="26"/>
+          <w:szCs w:val="26"/>
+          <w:lang w:val="fr-FR"/>
+        </w:rPr>
+        <w:t>e</w:t>
+      </w:r>
+      <w:r>
+        <w:rPr>
+          <w:rFonts w:ascii="Times New Roman" w:hAnsi="Times New Roman" w:cs="Times New Roman"/>
+          <w:sz w:val="26"/>
+          <w:szCs w:val="26"/>
+          <w:lang w:val="fr-FR"/>
+        </w:rPr>
+        <w:t xml:space="preserve">ffectue ma </w:t>
+      </w:r>
+      <w:r>
+        <w:rPr>
+          <w:rFonts w:ascii="Times New Roman" w:hAnsi="Times New Roman" w:cs="Times New Roman"/>
+          <w:sz w:val="26"/>
+          <w:szCs w:val="26"/>
+          <w:lang w:val="fr-FR"/>
+        </w:rPr>
+        <w:t>mission et lui propose ensuite une solution sur-mesure.</w:t>
+      </w:r>
+    </w:p>
+    <w:p>
+      <w:pPr>
+        <w:jc w:val="both"/>
+        <w:rPr>
+          <w:rFonts w:ascii="Times New Roman" w:hAnsi="Times New Roman" w:cs="Times New Roman"/>
+          <w:sz w:val="26"/>
+          <w:szCs w:val="26"/>
+          <w:lang w:val="fr-FR"/>
+        </w:rPr>
+      </w:pPr>
     </w:p>
     <w:p>
       <w:pPr>
@@ -824,12 +2188,15 @@
           <w:ilvl w:val="0"/>
           <w:numId w:val="3"/>
         </w:numPr>
-        <w:rPr>
-          <w:lang w:val="fr-FR"/>
-        </w:rPr>
-      </w:pPr>
-      <w:r>
-        <w:rPr>
+        <w:jc w:val="both"/>
+        <w:rPr>
+          <w:rFonts w:ascii="Times New Roman" w:hAnsi="Times New Roman" w:cs="Times New Roman"/>
+          <w:lang w:val="fr-FR"/>
+        </w:rPr>
+      </w:pPr>
+      <w:r>
+        <w:rPr>
+          <w:rFonts w:ascii="Times New Roman" w:hAnsi="Times New Roman" w:cs="Times New Roman"/>
           <w:lang w:val="fr-FR"/>
         </w:rPr>
         <w:t>Conception et Développement d’applications dites de « BACK-END »</w:t>
@@ -840,36 +2207,826 @@
         <w:pStyle w:val="Titre3"/>
         <w:numPr>
           <w:ilvl w:val="0"/>
-          <w:numId w:val="4"/>
+          <w:numId w:val="9"/>
         </w:numPr>
-        <w:rPr>
-          <w:lang w:val="fr-FR"/>
-        </w:rPr>
-      </w:pPr>
-      <w:r>
-        <w:rPr>
-          <w:lang w:val="fr-FR"/>
-        </w:rPr>
-        <w:t>Conception</w:t>
-      </w:r>
+        <w:jc w:val="both"/>
+        <w:rPr>
+          <w:rFonts w:ascii="Times New Roman" w:hAnsi="Times New Roman" w:cs="Times New Roman"/>
+          <w:sz w:val="26"/>
+          <w:szCs w:val="26"/>
+          <w:lang w:val="fr-FR"/>
+        </w:rPr>
+      </w:pPr>
+      <w:r>
+        <w:rPr>
+          <w:rFonts w:ascii="Times New Roman" w:hAnsi="Times New Roman" w:cs="Times New Roman"/>
+          <w:sz w:val="26"/>
+          <w:szCs w:val="26"/>
+          <w:lang w:val="fr-FR"/>
+        </w:rPr>
+        <w:t>Rôles et missions d’un Développeur Back-End</w:t>
+      </w:r>
+    </w:p>
+    <w:p>
+      <w:pPr>
+        <w:pStyle w:val="NormalWeb"/>
+        <w:jc w:val="both"/>
+        <w:rPr>
+          <w:sz w:val="26"/>
+          <w:szCs w:val="26"/>
+        </w:rPr>
+      </w:pPr>
+      <w:r>
+        <w:rPr>
+          <w:sz w:val="26"/>
+          <w:szCs w:val="26"/>
+        </w:rPr>
+        <w:t>En tant que</w:t>
+      </w:r>
+      <w:r>
+        <w:rPr>
+          <w:sz w:val="26"/>
+          <w:szCs w:val="26"/>
+        </w:rPr>
+        <w:t xml:space="preserve"> </w:t>
+      </w:r>
+      <w:r>
+        <w:rPr>
+          <w:sz w:val="26"/>
+          <w:szCs w:val="26"/>
+        </w:rPr>
+        <w:t>développeur</w:t>
+      </w:r>
+      <w:r>
+        <w:rPr>
+          <w:sz w:val="26"/>
+          <w:szCs w:val="26"/>
+        </w:rPr>
+        <w:t xml:space="preserve"> Back-End, je </w:t>
+      </w:r>
+      <w:r>
+        <w:rPr>
+          <w:sz w:val="26"/>
+          <w:szCs w:val="26"/>
+        </w:rPr>
+        <w:t>travaille</w:t>
+      </w:r>
+      <w:r>
+        <w:rPr>
+          <w:sz w:val="26"/>
+          <w:szCs w:val="26"/>
+        </w:rPr>
+        <w:t xml:space="preserve"> principalement sur la partie </w:t>
+      </w:r>
+      <w:r>
+        <w:rPr>
+          <w:rStyle w:val="Accentuation"/>
+          <w:sz w:val="26"/>
+          <w:szCs w:val="26"/>
+        </w:rPr>
+        <w:t>« invisible »</w:t>
+      </w:r>
+      <w:r>
+        <w:rPr>
+          <w:sz w:val="26"/>
+          <w:szCs w:val="26"/>
+        </w:rPr>
+        <w:t xml:space="preserve"> d’un</w:t>
+      </w:r>
+      <w:r>
+        <w:rPr>
+          <w:sz w:val="26"/>
+          <w:szCs w:val="26"/>
+        </w:rPr>
+        <w:t>e application logicielle de type</w:t>
+      </w:r>
+      <w:r>
+        <w:rPr>
+          <w:sz w:val="26"/>
+          <w:szCs w:val="26"/>
+        </w:rPr>
+        <w:t xml:space="preserve"> web</w:t>
+      </w:r>
+      <w:r>
+        <w:rPr>
+          <w:sz w:val="26"/>
+          <w:szCs w:val="26"/>
+        </w:rPr>
+        <w:t xml:space="preserve"> utilisable dans un navigateur web</w:t>
+      </w:r>
+      <w:r>
+        <w:rPr>
+          <w:sz w:val="26"/>
+          <w:szCs w:val="26"/>
+        </w:rPr>
+        <w:t xml:space="preserve">, </w:t>
+      </w:r>
+      <w:r>
+        <w:rPr>
+          <w:sz w:val="26"/>
+          <w:szCs w:val="26"/>
+        </w:rPr>
+        <w:lastRenderedPageBreak/>
+        <w:t>application mobile</w:t>
+      </w:r>
+      <w:r>
+        <w:rPr>
+          <w:sz w:val="26"/>
+          <w:szCs w:val="26"/>
+        </w:rPr>
+        <w:t xml:space="preserve"> utilisable sur un Smartphone</w:t>
+      </w:r>
+      <w:r>
+        <w:rPr>
+          <w:sz w:val="26"/>
+          <w:szCs w:val="26"/>
+        </w:rPr>
+        <w:t xml:space="preserve"> ou application s’installant sur un Ordinateur</w:t>
+      </w:r>
+      <w:r>
+        <w:rPr>
+          <w:sz w:val="26"/>
+          <w:szCs w:val="26"/>
+        </w:rPr>
+        <w:t xml:space="preserve">. </w:t>
+      </w:r>
+    </w:p>
+    <w:p>
+      <w:pPr>
+        <w:pStyle w:val="NormalWeb"/>
+        <w:jc w:val="both"/>
+        <w:rPr>
+          <w:sz w:val="26"/>
+          <w:szCs w:val="26"/>
+        </w:rPr>
+      </w:pPr>
+      <w:r>
+        <w:rPr>
+          <w:sz w:val="26"/>
+          <w:szCs w:val="26"/>
+        </w:rPr>
+        <w:t>Je suis</w:t>
+      </w:r>
+      <w:r>
+        <w:rPr>
+          <w:sz w:val="26"/>
+          <w:szCs w:val="26"/>
+        </w:rPr>
+        <w:t xml:space="preserve"> chargé de la</w:t>
+      </w:r>
+      <w:r>
+        <w:rPr>
+          <w:sz w:val="26"/>
+          <w:szCs w:val="26"/>
+        </w:rPr>
+        <w:t xml:space="preserve"> conception, </w:t>
+      </w:r>
+      <w:r>
+        <w:rPr>
+          <w:sz w:val="26"/>
+          <w:szCs w:val="26"/>
+        </w:rPr>
+        <w:t>et l’implémentation</w:t>
+      </w:r>
+      <w:r>
+        <w:rPr>
+          <w:sz w:val="26"/>
+          <w:szCs w:val="26"/>
+        </w:rPr>
+        <w:t xml:space="preserve"> des fonctionnalités</w:t>
+      </w:r>
+      <w:r>
+        <w:rPr>
+          <w:sz w:val="26"/>
+          <w:szCs w:val="26"/>
+        </w:rPr>
+        <w:t xml:space="preserve"> dont l’orchestration servira aboutira aux cas d’utilisations voulues par le client.</w:t>
+      </w:r>
+    </w:p>
+    <w:p>
+      <w:pPr>
+        <w:pStyle w:val="NormalWeb"/>
+        <w:jc w:val="both"/>
+        <w:rPr>
+          <w:sz w:val="26"/>
+          <w:szCs w:val="26"/>
+        </w:rPr>
+      </w:pPr>
+      <w:r>
+        <w:rPr>
+          <w:sz w:val="26"/>
+          <w:szCs w:val="26"/>
+        </w:rPr>
+        <w:t xml:space="preserve"> Elles sont invisibles de l’utilisateur </w:t>
+      </w:r>
+      <w:r>
+        <w:rPr>
+          <w:sz w:val="26"/>
+          <w:szCs w:val="26"/>
+        </w:rPr>
+        <w:t>mais indispensables au fonctionnement de la partie visible par les utilisateurs finaux.</w:t>
+      </w:r>
+    </w:p>
+    <w:p>
+      <w:pPr>
+        <w:pStyle w:val="NormalWeb"/>
+        <w:jc w:val="both"/>
+        <w:rPr>
+          <w:sz w:val="26"/>
+          <w:szCs w:val="26"/>
+        </w:rPr>
+      </w:pPr>
+      <w:r>
+        <w:rPr>
+          <w:sz w:val="26"/>
+          <w:szCs w:val="26"/>
+        </w:rPr>
+        <w:t xml:space="preserve">Il est </w:t>
+      </w:r>
+      <w:r>
+        <w:rPr>
+          <w:sz w:val="26"/>
+          <w:szCs w:val="26"/>
+        </w:rPr>
+        <w:t xml:space="preserve">par </w:t>
+      </w:r>
+      <w:r>
+        <w:rPr>
+          <w:sz w:val="26"/>
+          <w:szCs w:val="26"/>
+        </w:rPr>
+        <w:t>conséquent indispensable</w:t>
+      </w:r>
+      <w:r>
+        <w:rPr>
+          <w:sz w:val="26"/>
+          <w:szCs w:val="26"/>
+        </w:rPr>
+        <w:t xml:space="preserve"> </w:t>
+      </w:r>
+      <w:r>
+        <w:rPr>
+          <w:sz w:val="26"/>
+          <w:szCs w:val="26"/>
+        </w:rPr>
+        <w:t xml:space="preserve"> de maîtriser le cahier de charges ainsi que le périmètre</w:t>
+      </w:r>
+      <w:r>
+        <w:rPr>
+          <w:sz w:val="26"/>
+          <w:szCs w:val="26"/>
+        </w:rPr>
+        <w:t xml:space="preserve"> du </w:t>
+      </w:r>
+      <w:r>
+        <w:rPr>
+          <w:sz w:val="26"/>
+          <w:szCs w:val="26"/>
+        </w:rPr>
+        <w:t>projet pour identifier les meilleures solutions techniques.</w:t>
+      </w:r>
+    </w:p>
+    <w:p>
+      <w:pPr>
+        <w:pStyle w:val="NormalWeb"/>
+        <w:jc w:val="both"/>
+        <w:rPr>
+          <w:sz w:val="26"/>
+          <w:szCs w:val="26"/>
+        </w:rPr>
+      </w:pPr>
     </w:p>
     <w:p>
       <w:pPr>
         <w:pStyle w:val="Titre3"/>
         <w:numPr>
           <w:ilvl w:val="0"/>
-          <w:numId w:val="4"/>
+          <w:numId w:val="9"/>
         </w:numPr>
-        <w:rPr>
-          <w:lang w:val="fr-FR"/>
-        </w:rPr>
-      </w:pPr>
-      <w:r>
-        <w:rPr>
-          <w:lang w:val="fr-FR"/>
-        </w:rPr>
-        <w:t>Développement</w:t>
-      </w:r>
+        <w:jc w:val="both"/>
+        <w:rPr>
+          <w:rFonts w:ascii="Times New Roman" w:hAnsi="Times New Roman" w:cs="Times New Roman"/>
+          <w:sz w:val="26"/>
+          <w:szCs w:val="26"/>
+          <w:lang w:val="fr-FR"/>
+        </w:rPr>
+      </w:pPr>
+      <w:r>
+        <w:rPr>
+          <w:rFonts w:ascii="Times New Roman" w:hAnsi="Times New Roman" w:cs="Times New Roman"/>
+          <w:sz w:val="26"/>
+          <w:szCs w:val="26"/>
+          <w:lang w:val="fr-FR"/>
+        </w:rPr>
+        <w:t>Compétences techniques</w:t>
+      </w:r>
+    </w:p>
+    <w:p>
+      <w:pPr>
+        <w:jc w:val="both"/>
+        <w:rPr>
+          <w:lang w:val="fr-FR"/>
+        </w:rPr>
+      </w:pPr>
+    </w:p>
+    <w:p>
+      <w:pPr>
+        <w:jc w:val="both"/>
+        <w:rPr>
+          <w:rFonts w:ascii="Times New Roman" w:hAnsi="Times New Roman" w:cs="Times New Roman"/>
+          <w:sz w:val="26"/>
+          <w:szCs w:val="26"/>
+          <w:lang w:val="fr-FR"/>
+        </w:rPr>
+      </w:pPr>
+      <w:r>
+        <w:rPr>
+          <w:rFonts w:ascii="Times New Roman" w:hAnsi="Times New Roman" w:cs="Times New Roman"/>
+          <w:sz w:val="26"/>
+          <w:szCs w:val="26"/>
+          <w:lang w:val="fr-FR"/>
+        </w:rPr>
+        <w:t xml:space="preserve">Bien que les </w:t>
+      </w:r>
+      <w:r>
+        <w:rPr>
+          <w:rFonts w:ascii="Times New Roman" w:hAnsi="Times New Roman" w:cs="Times New Roman"/>
+          <w:sz w:val="26"/>
+          <w:szCs w:val="26"/>
+          <w:lang w:val="fr-FR"/>
+        </w:rPr>
+        <w:t xml:space="preserve">compétences </w:t>
+      </w:r>
+      <w:r>
+        <w:rPr>
+          <w:rFonts w:ascii="Times New Roman" w:hAnsi="Times New Roman" w:cs="Times New Roman"/>
+          <w:sz w:val="26"/>
+          <w:szCs w:val="26"/>
+          <w:lang w:val="fr-FR"/>
+        </w:rPr>
+        <w:t xml:space="preserve"> techniques </w:t>
+      </w:r>
+      <w:r>
+        <w:rPr>
+          <w:rFonts w:ascii="Times New Roman" w:hAnsi="Times New Roman" w:cs="Times New Roman"/>
+          <w:sz w:val="26"/>
+          <w:szCs w:val="26"/>
+          <w:lang w:val="fr-FR"/>
+        </w:rPr>
+        <w:t xml:space="preserve">varient en fonction de l’ensemble des </w:t>
+      </w:r>
+      <w:r>
+        <w:rPr>
+          <w:rFonts w:ascii="Times New Roman" w:hAnsi="Times New Roman" w:cs="Times New Roman"/>
+          <w:sz w:val="26"/>
+          <w:szCs w:val="26"/>
+          <w:lang w:val="fr-FR"/>
+        </w:rPr>
+        <w:t>technologie</w:t>
+      </w:r>
+      <w:r>
+        <w:rPr>
+          <w:rFonts w:ascii="Times New Roman" w:hAnsi="Times New Roman" w:cs="Times New Roman"/>
+          <w:sz w:val="26"/>
+          <w:szCs w:val="26"/>
+          <w:lang w:val="fr-FR"/>
+        </w:rPr>
+        <w:t xml:space="preserve">s requises pour le développement d’une </w:t>
+      </w:r>
+      <w:r>
+        <w:rPr>
+          <w:rFonts w:ascii="Times New Roman" w:hAnsi="Times New Roman" w:cs="Times New Roman"/>
+          <w:sz w:val="26"/>
+          <w:szCs w:val="26"/>
+          <w:lang w:val="fr-FR"/>
+        </w:rPr>
+        <w:t xml:space="preserve">application, </w:t>
+      </w:r>
+      <w:r>
+        <w:rPr>
+          <w:rFonts w:ascii="Times New Roman" w:hAnsi="Times New Roman" w:cs="Times New Roman"/>
+          <w:sz w:val="26"/>
+          <w:szCs w:val="26"/>
+          <w:lang w:val="fr-FR"/>
+        </w:rPr>
+        <w:t>elles gravitent autour d’un langage de programmation principal.</w:t>
+      </w:r>
+      <w:r>
+        <w:rPr>
+          <w:rFonts w:ascii="Times New Roman" w:hAnsi="Times New Roman" w:cs="Times New Roman"/>
+          <w:sz w:val="26"/>
+          <w:szCs w:val="26"/>
+          <w:lang w:val="fr-FR"/>
+        </w:rPr>
+        <w:t xml:space="preserve"> </w:t>
+      </w:r>
+    </w:p>
+    <w:p>
+      <w:pPr>
+        <w:jc w:val="both"/>
+        <w:rPr>
+          <w:rFonts w:ascii="Times New Roman" w:hAnsi="Times New Roman" w:cs="Times New Roman"/>
+          <w:sz w:val="26"/>
+          <w:szCs w:val="26"/>
+          <w:lang w:val="fr-FR"/>
+        </w:rPr>
+      </w:pPr>
+      <w:r>
+        <w:rPr>
+          <w:rFonts w:ascii="Times New Roman" w:hAnsi="Times New Roman" w:cs="Times New Roman"/>
+          <w:sz w:val="26"/>
+          <w:szCs w:val="26"/>
+          <w:lang w:val="fr-FR"/>
+        </w:rPr>
+        <w:t xml:space="preserve">Mon champ de compétences </w:t>
+      </w:r>
+      <w:r>
+        <w:rPr>
+          <w:rFonts w:ascii="Times New Roman" w:hAnsi="Times New Roman" w:cs="Times New Roman"/>
+          <w:sz w:val="26"/>
+          <w:szCs w:val="26"/>
+          <w:lang w:val="fr-FR"/>
+        </w:rPr>
+        <w:t xml:space="preserve">principales </w:t>
+      </w:r>
+      <w:r>
+        <w:rPr>
+          <w:rFonts w:ascii="Times New Roman" w:hAnsi="Times New Roman" w:cs="Times New Roman"/>
+          <w:sz w:val="26"/>
+          <w:szCs w:val="26"/>
+          <w:lang w:val="fr-FR"/>
+        </w:rPr>
+        <w:t>se décline alors comme suit :</w:t>
+      </w:r>
+    </w:p>
+    <w:p>
+      <w:pPr>
+        <w:jc w:val="both"/>
+        <w:rPr>
+          <w:rFonts w:ascii="Times New Roman" w:hAnsi="Times New Roman" w:cs="Times New Roman"/>
+          <w:sz w:val="26"/>
+          <w:szCs w:val="26"/>
+          <w:u w:val="single"/>
+          <w:lang w:val="fr-FR"/>
+        </w:rPr>
+      </w:pPr>
+      <w:r>
+        <w:rPr>
+          <w:rFonts w:ascii="Times New Roman" w:hAnsi="Times New Roman" w:cs="Times New Roman"/>
+          <w:sz w:val="26"/>
+          <w:szCs w:val="26"/>
+          <w:u w:val="single"/>
+          <w:lang w:val="fr-FR"/>
+        </w:rPr>
+        <w:t>Développement de fonctionnalités :</w:t>
+      </w:r>
+    </w:p>
+    <w:p>
+      <w:pPr>
+        <w:jc w:val="both"/>
+        <w:rPr>
+          <w:rFonts w:ascii="Times New Roman" w:hAnsi="Times New Roman" w:cs="Times New Roman"/>
+          <w:sz w:val="26"/>
+          <w:szCs w:val="26"/>
+          <w:lang w:val="fr-FR"/>
+        </w:rPr>
+      </w:pPr>
+      <w:r>
+        <w:rPr>
+          <w:rFonts w:ascii="Times New Roman" w:hAnsi="Times New Roman" w:cs="Times New Roman"/>
+          <w:sz w:val="26"/>
+          <w:szCs w:val="26"/>
+          <w:lang w:val="fr-FR"/>
+        </w:rPr>
+        <w:t>Définition de l’architec</w:t>
+      </w:r>
+      <w:bookmarkStart w:id="0" w:name="_GoBack"/>
+      <w:bookmarkEnd w:id="0"/>
+      <w:r>
+        <w:rPr>
+          <w:rFonts w:ascii="Times New Roman" w:hAnsi="Times New Roman" w:cs="Times New Roman"/>
+          <w:sz w:val="26"/>
+          <w:szCs w:val="26"/>
+          <w:lang w:val="fr-FR"/>
+        </w:rPr>
+        <w:t>ture de l’application finale</w:t>
+      </w:r>
+      <w:r>
+        <w:rPr>
+          <w:rFonts w:ascii="Times New Roman" w:hAnsi="Times New Roman" w:cs="Times New Roman"/>
+          <w:sz w:val="26"/>
+          <w:szCs w:val="26"/>
+          <w:lang w:val="fr-FR"/>
+        </w:rPr>
+        <w:t> :</w:t>
+      </w:r>
+    </w:p>
+    <w:p>
+      <w:pPr>
+        <w:jc w:val="both"/>
+        <w:rPr>
+          <w:rFonts w:ascii="Times New Roman" w:hAnsi="Times New Roman" w:cs="Times New Roman"/>
+          <w:sz w:val="26"/>
+          <w:szCs w:val="26"/>
+          <w:lang w:val="fr-FR"/>
+        </w:rPr>
+      </w:pPr>
+      <w:r>
+        <w:rPr>
+          <w:rFonts w:ascii="Times New Roman" w:hAnsi="Times New Roman" w:cs="Times New Roman"/>
+          <w:sz w:val="26"/>
+          <w:szCs w:val="26"/>
+          <w:lang w:val="fr-FR"/>
+        </w:rPr>
+        <w:t>C</w:t>
+      </w:r>
+      <w:r>
+        <w:rPr>
+          <w:rFonts w:ascii="Times New Roman" w:hAnsi="Times New Roman" w:cs="Times New Roman"/>
+          <w:sz w:val="26"/>
+          <w:szCs w:val="26"/>
+          <w:lang w:val="fr-FR"/>
+        </w:rPr>
+        <w:t xml:space="preserve">omment faire communiquer </w:t>
+      </w:r>
+      <w:proofErr w:type="gramStart"/>
+      <w:r>
+        <w:rPr>
+          <w:rFonts w:ascii="Times New Roman" w:hAnsi="Times New Roman" w:cs="Times New Roman"/>
+          <w:sz w:val="26"/>
+          <w:szCs w:val="26"/>
+          <w:lang w:val="fr-FR"/>
+        </w:rPr>
+        <w:t>les différents module</w:t>
+      </w:r>
+      <w:proofErr w:type="gramEnd"/>
+      <w:r>
+        <w:rPr>
+          <w:rFonts w:ascii="Times New Roman" w:hAnsi="Times New Roman" w:cs="Times New Roman"/>
+          <w:sz w:val="26"/>
+          <w:szCs w:val="26"/>
+          <w:lang w:val="fr-FR"/>
+        </w:rPr>
+        <w:t xml:space="preserve"> de l’application</w:t>
+      </w:r>
+      <w:r>
+        <w:rPr>
+          <w:rFonts w:ascii="Times New Roman" w:hAnsi="Times New Roman" w:cs="Times New Roman"/>
+          <w:sz w:val="26"/>
+          <w:szCs w:val="26"/>
+          <w:lang w:val="fr-FR"/>
+        </w:rPr>
+        <w:t> ?</w:t>
+      </w:r>
+    </w:p>
+    <w:p>
+      <w:pPr>
+        <w:jc w:val="both"/>
+        <w:rPr>
+          <w:rFonts w:ascii="Times New Roman" w:hAnsi="Times New Roman" w:cs="Times New Roman"/>
+          <w:sz w:val="26"/>
+          <w:szCs w:val="26"/>
+          <w:lang w:val="fr-FR"/>
+        </w:rPr>
+      </w:pPr>
+      <w:r>
+        <w:rPr>
+          <w:rFonts w:ascii="Times New Roman" w:hAnsi="Times New Roman" w:cs="Times New Roman"/>
+          <w:sz w:val="26"/>
+          <w:szCs w:val="26"/>
+          <w:lang w:val="fr-FR"/>
+        </w:rPr>
+        <w:t>Définition des contrats de communication entre le back end et le front end.</w:t>
+      </w:r>
+    </w:p>
+    <w:p>
+      <w:pPr>
+        <w:jc w:val="both"/>
+        <w:rPr>
+          <w:rFonts w:ascii="Times New Roman" w:hAnsi="Times New Roman" w:cs="Times New Roman"/>
+          <w:sz w:val="26"/>
+          <w:szCs w:val="26"/>
+          <w:lang w:val="fr-FR"/>
+        </w:rPr>
+      </w:pPr>
+      <w:r>
+        <w:rPr>
+          <w:rFonts w:ascii="Times New Roman" w:hAnsi="Times New Roman" w:cs="Times New Roman"/>
+          <w:sz w:val="26"/>
+          <w:szCs w:val="26"/>
+          <w:lang w:val="fr-FR"/>
+        </w:rPr>
+        <w:t>Codage ou implémentation des fonctionnalités avec le l</w:t>
+      </w:r>
+      <w:r>
+        <w:rPr>
+          <w:rFonts w:ascii="Times New Roman" w:hAnsi="Times New Roman" w:cs="Times New Roman"/>
+          <w:sz w:val="26"/>
+          <w:szCs w:val="26"/>
+          <w:lang w:val="fr-FR"/>
+        </w:rPr>
+        <w:t xml:space="preserve">angage </w:t>
+      </w:r>
+      <w:r>
+        <w:rPr>
+          <w:rFonts w:ascii="Times New Roman" w:hAnsi="Times New Roman" w:cs="Times New Roman"/>
+          <w:b/>
+          <w:i/>
+          <w:sz w:val="26"/>
+          <w:szCs w:val="26"/>
+          <w:lang w:val="fr-FR"/>
+        </w:rPr>
+        <w:t>Java</w:t>
+      </w:r>
+      <w:r>
+        <w:rPr>
+          <w:rFonts w:ascii="Times New Roman" w:hAnsi="Times New Roman" w:cs="Times New Roman"/>
+          <w:sz w:val="26"/>
+          <w:szCs w:val="26"/>
+          <w:lang w:val="fr-FR"/>
+        </w:rPr>
+        <w:t xml:space="preserve"> embarqué dans la plateforme</w:t>
+      </w:r>
+      <w:r>
+        <w:rPr>
+          <w:rFonts w:ascii="Times New Roman" w:hAnsi="Times New Roman" w:cs="Times New Roman"/>
+          <w:sz w:val="26"/>
+          <w:szCs w:val="26"/>
+          <w:lang w:val="fr-FR"/>
+        </w:rPr>
+        <w:t xml:space="preserve"> </w:t>
+      </w:r>
+      <w:r>
+        <w:rPr>
+          <w:rFonts w:ascii="Times New Roman" w:hAnsi="Times New Roman" w:cs="Times New Roman"/>
+          <w:i/>
+          <w:sz w:val="26"/>
+          <w:szCs w:val="26"/>
+          <w:lang w:val="fr-FR"/>
+        </w:rPr>
+        <w:t>Java Enterprise Edition</w:t>
+      </w:r>
+      <w:r>
+        <w:rPr>
+          <w:rFonts w:ascii="Times New Roman" w:hAnsi="Times New Roman" w:cs="Times New Roman"/>
+          <w:sz w:val="26"/>
+          <w:szCs w:val="26"/>
+          <w:lang w:val="fr-FR"/>
+        </w:rPr>
+        <w:t xml:space="preserve"> (Java EE) et le Framework </w:t>
+      </w:r>
+      <w:proofErr w:type="spellStart"/>
+      <w:r>
+        <w:rPr>
+          <w:rFonts w:ascii="Times New Roman" w:hAnsi="Times New Roman" w:cs="Times New Roman"/>
+          <w:b/>
+          <w:i/>
+          <w:sz w:val="26"/>
+          <w:szCs w:val="26"/>
+          <w:lang w:val="fr-FR"/>
+        </w:rPr>
+        <w:t>Spring</w:t>
+      </w:r>
+      <w:proofErr w:type="spellEnd"/>
+      <w:r>
+        <w:rPr>
+          <w:rFonts w:ascii="Times New Roman" w:hAnsi="Times New Roman" w:cs="Times New Roman"/>
+          <w:i/>
+          <w:sz w:val="26"/>
+          <w:szCs w:val="26"/>
+          <w:lang w:val="fr-FR"/>
+        </w:rPr>
+        <w:t xml:space="preserve"> </w:t>
+      </w:r>
+      <w:r>
+        <w:rPr>
+          <w:rFonts w:ascii="Times New Roman" w:hAnsi="Times New Roman" w:cs="Times New Roman"/>
+          <w:sz w:val="26"/>
+          <w:szCs w:val="26"/>
+          <w:lang w:val="fr-FR"/>
+        </w:rPr>
+        <w:t xml:space="preserve"> servant de boite à outil</w:t>
+      </w:r>
+      <w:r>
+        <w:rPr>
+          <w:rFonts w:ascii="Times New Roman" w:hAnsi="Times New Roman" w:cs="Times New Roman"/>
+          <w:sz w:val="26"/>
+          <w:szCs w:val="26"/>
+          <w:lang w:val="fr-FR"/>
+        </w:rPr>
+        <w:t xml:space="preserve"> pour accélérer l’implémentation.</w:t>
+      </w:r>
+    </w:p>
+    <w:p>
+      <w:pPr>
+        <w:jc w:val="both"/>
+        <w:rPr>
+          <w:rFonts w:ascii="Times New Roman" w:hAnsi="Times New Roman" w:cs="Times New Roman"/>
+          <w:sz w:val="26"/>
+          <w:szCs w:val="26"/>
+          <w:u w:val="single"/>
+          <w:lang w:val="fr-FR"/>
+        </w:rPr>
+      </w:pPr>
+      <w:r>
+        <w:rPr>
+          <w:rFonts w:ascii="Times New Roman" w:hAnsi="Times New Roman" w:cs="Times New Roman"/>
+          <w:sz w:val="26"/>
+          <w:szCs w:val="26"/>
+          <w:u w:val="single"/>
+          <w:lang w:val="fr-FR"/>
+        </w:rPr>
+        <w:t>Persistance de données de l’application :</w:t>
+      </w:r>
+    </w:p>
+    <w:p>
+      <w:pPr>
+        <w:jc w:val="both"/>
+        <w:rPr>
+          <w:rFonts w:ascii="Times New Roman" w:hAnsi="Times New Roman" w:cs="Times New Roman"/>
+          <w:sz w:val="26"/>
+          <w:szCs w:val="26"/>
+          <w:lang w:val="fr-FR"/>
+        </w:rPr>
+      </w:pPr>
+      <w:r>
+        <w:rPr>
+          <w:rFonts w:ascii="Times New Roman" w:hAnsi="Times New Roman" w:cs="Times New Roman"/>
+          <w:sz w:val="26"/>
+          <w:szCs w:val="26"/>
+          <w:lang w:val="fr-FR"/>
+        </w:rPr>
+        <w:t xml:space="preserve">Langage SQL </w:t>
+      </w:r>
+      <w:r>
+        <w:rPr>
+          <w:rFonts w:ascii="Times New Roman" w:hAnsi="Times New Roman" w:cs="Times New Roman"/>
+          <w:sz w:val="26"/>
+          <w:szCs w:val="26"/>
+          <w:lang w:val="fr-FR"/>
+        </w:rPr>
+        <w:t>embarqué dans le F</w:t>
+      </w:r>
+      <w:r>
+        <w:rPr>
+          <w:rFonts w:ascii="Times New Roman" w:hAnsi="Times New Roman" w:cs="Times New Roman"/>
+          <w:sz w:val="26"/>
+          <w:szCs w:val="26"/>
+          <w:lang w:val="fr-FR"/>
+        </w:rPr>
+        <w:t xml:space="preserve">ramework </w:t>
+      </w:r>
+      <w:proofErr w:type="spellStart"/>
+      <w:r>
+        <w:rPr>
+          <w:rFonts w:ascii="Times New Roman" w:hAnsi="Times New Roman" w:cs="Times New Roman"/>
+          <w:b/>
+          <w:i/>
+          <w:sz w:val="26"/>
+          <w:szCs w:val="26"/>
+          <w:lang w:val="fr-FR"/>
+        </w:rPr>
+        <w:t>hibernate</w:t>
+      </w:r>
+      <w:proofErr w:type="spellEnd"/>
+      <w:r>
+        <w:rPr>
+          <w:rFonts w:ascii="Times New Roman" w:hAnsi="Times New Roman" w:cs="Times New Roman"/>
+          <w:sz w:val="26"/>
+          <w:szCs w:val="26"/>
+          <w:lang w:val="fr-FR"/>
+        </w:rPr>
+        <w:t xml:space="preserve"> facilitant </w:t>
+      </w:r>
+      <w:r>
+        <w:rPr>
+          <w:rFonts w:ascii="Times New Roman" w:hAnsi="Times New Roman" w:cs="Times New Roman"/>
+          <w:sz w:val="26"/>
+          <w:szCs w:val="26"/>
+          <w:lang w:val="fr-FR"/>
+        </w:rPr>
+        <w:t>cette tâche</w:t>
+      </w:r>
+      <w:r>
+        <w:rPr>
+          <w:rFonts w:ascii="Times New Roman" w:hAnsi="Times New Roman" w:cs="Times New Roman"/>
+          <w:sz w:val="26"/>
+          <w:szCs w:val="26"/>
+          <w:lang w:val="fr-FR"/>
+        </w:rPr>
+        <w:t>.</w:t>
+      </w:r>
+    </w:p>
+    <w:p>
+      <w:pPr>
+        <w:jc w:val="both"/>
+        <w:rPr>
+          <w:rFonts w:ascii="Times New Roman" w:hAnsi="Times New Roman" w:cs="Times New Roman"/>
+          <w:sz w:val="26"/>
+          <w:szCs w:val="26"/>
+          <w:lang w:val="fr-FR"/>
+        </w:rPr>
+      </w:pPr>
     </w:p>
     <w:p>
       <w:pPr>
@@ -878,12 +3035,15 @@
           <w:ilvl w:val="0"/>
           <w:numId w:val="3"/>
         </w:numPr>
-        <w:rPr>
-          <w:lang w:val="fr-FR"/>
-        </w:rPr>
-      </w:pPr>
-      <w:r>
-        <w:rPr>
+        <w:jc w:val="both"/>
+        <w:rPr>
+          <w:rFonts w:ascii="Times New Roman" w:hAnsi="Times New Roman" w:cs="Times New Roman"/>
+          <w:lang w:val="fr-FR"/>
+        </w:rPr>
+      </w:pPr>
+      <w:r>
+        <w:rPr>
+          <w:rFonts w:ascii="Times New Roman" w:hAnsi="Times New Roman" w:cs="Times New Roman"/>
           <w:lang w:val="fr-FR"/>
         </w:rPr>
         <w:t>Conception et Développement d’applications dites de « FRONT-END »</w:t>
@@ -896,15 +3056,172 @@
           <w:ilvl w:val="0"/>
           <w:numId w:val="5"/>
         </w:numPr>
-        <w:rPr>
-          <w:lang w:val="fr-FR"/>
-        </w:rPr>
-      </w:pPr>
-      <w:r>
-        <w:rPr>
-          <w:lang w:val="fr-FR"/>
-        </w:rPr>
-        <w:t>Conception</w:t>
+        <w:jc w:val="both"/>
+        <w:rPr>
+          <w:rFonts w:ascii="Times New Roman" w:hAnsi="Times New Roman" w:cs="Times New Roman"/>
+          <w:sz w:val="26"/>
+          <w:szCs w:val="26"/>
+          <w:lang w:val="fr-FR"/>
+        </w:rPr>
+      </w:pPr>
+      <w:r>
+        <w:rPr>
+          <w:rFonts w:ascii="Times New Roman" w:hAnsi="Times New Roman" w:cs="Times New Roman"/>
+          <w:sz w:val="26"/>
+          <w:szCs w:val="26"/>
+          <w:lang w:val="fr-FR"/>
+        </w:rPr>
+        <w:t>Rôles et missions du développeur front end</w:t>
+      </w:r>
+    </w:p>
+    <w:p>
+      <w:pPr>
+        <w:jc w:val="both"/>
+        <w:rPr>
+          <w:lang w:val="fr-FR"/>
+        </w:rPr>
+      </w:pPr>
+    </w:p>
+    <w:p>
+      <w:pPr>
+        <w:jc w:val="both"/>
+        <w:rPr>
+          <w:rFonts w:ascii="Times New Roman" w:hAnsi="Times New Roman" w:cs="Times New Roman"/>
+          <w:sz w:val="26"/>
+          <w:szCs w:val="26"/>
+          <w:lang w:val="fr-FR"/>
+        </w:rPr>
+      </w:pPr>
+      <w:r>
+        <w:rPr>
+          <w:rFonts w:ascii="Times New Roman" w:hAnsi="Times New Roman" w:cs="Times New Roman"/>
+          <w:sz w:val="26"/>
+          <w:szCs w:val="26"/>
+          <w:lang w:val="fr-FR"/>
+        </w:rPr>
+        <w:lastRenderedPageBreak/>
+        <w:t xml:space="preserve">En tant que développeur </w:t>
+      </w:r>
+      <w:r>
+        <w:rPr>
+          <w:rFonts w:ascii="Times New Roman" w:hAnsi="Times New Roman" w:cs="Times New Roman"/>
+          <w:sz w:val="26"/>
+          <w:szCs w:val="26"/>
+          <w:lang w:val="fr-FR"/>
+        </w:rPr>
+        <w:t>front</w:t>
+      </w:r>
+      <w:r>
+        <w:rPr>
+          <w:rFonts w:ascii="Times New Roman" w:hAnsi="Times New Roman" w:cs="Times New Roman"/>
+          <w:sz w:val="26"/>
+          <w:szCs w:val="26"/>
+          <w:lang w:val="fr-FR"/>
+        </w:rPr>
+        <w:t xml:space="preserve">-End, je travaille </w:t>
+      </w:r>
+      <w:r>
+        <w:rPr>
+          <w:rFonts w:ascii="Times New Roman" w:hAnsi="Times New Roman" w:cs="Times New Roman"/>
+          <w:sz w:val="26"/>
+          <w:szCs w:val="26"/>
+          <w:lang w:val="fr-FR"/>
+        </w:rPr>
+        <w:t>sur la partie visible</w:t>
+      </w:r>
+      <w:r>
+        <w:rPr>
+          <w:rFonts w:ascii="Times New Roman" w:hAnsi="Times New Roman" w:cs="Times New Roman"/>
+          <w:sz w:val="26"/>
+          <w:szCs w:val="26"/>
+          <w:lang w:val="fr-FR"/>
+        </w:rPr>
+        <w:t xml:space="preserve"> d’une application logicielle de type web, application mobile ou application s’installant sur un Ordinateur. </w:t>
+      </w:r>
+    </w:p>
+    <w:p>
+      <w:pPr>
+        <w:jc w:val="both"/>
+        <w:rPr>
+          <w:rFonts w:ascii="Times New Roman" w:hAnsi="Times New Roman" w:cs="Times New Roman"/>
+          <w:sz w:val="26"/>
+          <w:szCs w:val="26"/>
+          <w:lang w:val="fr-FR"/>
+        </w:rPr>
+      </w:pPr>
+      <w:r>
+        <w:rPr>
+          <w:rFonts w:ascii="Times New Roman" w:hAnsi="Times New Roman" w:cs="Times New Roman"/>
+          <w:sz w:val="26"/>
+          <w:szCs w:val="26"/>
+          <w:lang w:val="fr-FR"/>
+        </w:rPr>
+        <w:t>Je suis chargé de la conception, la mise en place des</w:t>
+      </w:r>
+      <w:r>
+        <w:rPr>
+          <w:rFonts w:ascii="Times New Roman" w:hAnsi="Times New Roman" w:cs="Times New Roman"/>
+          <w:sz w:val="26"/>
+          <w:szCs w:val="26"/>
+          <w:lang w:val="fr-FR"/>
+        </w:rPr>
+        <w:t xml:space="preserve"> </w:t>
+      </w:r>
+      <w:r>
+        <w:rPr>
+          <w:rFonts w:ascii="Times New Roman" w:hAnsi="Times New Roman" w:cs="Times New Roman"/>
+          <w:sz w:val="26"/>
+          <w:szCs w:val="26"/>
+          <w:lang w:val="fr-FR"/>
+        </w:rPr>
+        <w:t xml:space="preserve"> </w:t>
+      </w:r>
+      <w:r>
+        <w:rPr>
+          <w:rFonts w:ascii="Times New Roman" w:hAnsi="Times New Roman" w:cs="Times New Roman"/>
+          <w:sz w:val="26"/>
+          <w:szCs w:val="26"/>
+          <w:lang w:val="fr-FR"/>
+        </w:rPr>
+        <w:t>écrans interactifs à destination des utilisateurs finaux</w:t>
+      </w:r>
+      <w:r>
+        <w:rPr>
+          <w:rFonts w:ascii="Times New Roman" w:hAnsi="Times New Roman" w:cs="Times New Roman"/>
+          <w:sz w:val="26"/>
+          <w:szCs w:val="26"/>
+          <w:lang w:val="fr-FR"/>
+        </w:rPr>
+        <w:t>, mais</w:t>
+      </w:r>
+      <w:r>
+        <w:rPr>
+          <w:rFonts w:ascii="Times New Roman" w:hAnsi="Times New Roman" w:cs="Times New Roman"/>
+          <w:sz w:val="26"/>
+          <w:szCs w:val="26"/>
+          <w:lang w:val="fr-FR"/>
+        </w:rPr>
+        <w:t xml:space="preserve"> aussi des fonctionnalités pilotant la navigation entre les écrans et la communication avec les fonctionnalités principales en back end. Il est alors par conséquent indispensable de communiquer constamment avec le développeur back end par soucis de synchronisation.</w:t>
+      </w:r>
+    </w:p>
+    <w:p>
+      <w:pPr>
+        <w:jc w:val="both"/>
+        <w:rPr>
+          <w:rFonts w:ascii="Times New Roman" w:hAnsi="Times New Roman" w:cs="Times New Roman"/>
+          <w:sz w:val="26"/>
+          <w:szCs w:val="26"/>
+          <w:lang w:val="fr-FR"/>
+        </w:rPr>
+      </w:pPr>
+      <w:r>
+        <w:rPr>
+          <w:rFonts w:ascii="Times New Roman" w:hAnsi="Times New Roman" w:cs="Times New Roman"/>
+          <w:sz w:val="26"/>
+          <w:szCs w:val="26"/>
+          <w:lang w:val="fr-FR"/>
+        </w:rPr>
+        <w:t xml:space="preserve"> </w:t>
       </w:r>
     </w:p>
     <w:p>
@@ -914,15 +3231,381 @@
           <w:ilvl w:val="0"/>
           <w:numId w:val="5"/>
         </w:numPr>
-        <w:rPr>
-          <w:lang w:val="fr-FR"/>
-        </w:rPr>
-      </w:pPr>
-      <w:r>
-        <w:rPr>
-          <w:lang w:val="fr-FR"/>
-        </w:rPr>
-        <w:t>Développement</w:t>
+        <w:jc w:val="both"/>
+        <w:rPr>
+          <w:rFonts w:ascii="Times New Roman" w:hAnsi="Times New Roman" w:cs="Times New Roman"/>
+          <w:sz w:val="26"/>
+          <w:szCs w:val="26"/>
+          <w:lang w:val="fr-FR"/>
+        </w:rPr>
+      </w:pPr>
+      <w:r>
+        <w:rPr>
+          <w:rFonts w:ascii="Times New Roman" w:hAnsi="Times New Roman" w:cs="Times New Roman"/>
+          <w:sz w:val="26"/>
+          <w:szCs w:val="26"/>
+          <w:lang w:val="fr-FR"/>
+        </w:rPr>
+        <w:t>Compétences techniques</w:t>
+      </w:r>
+    </w:p>
+    <w:p>
+      <w:pPr>
+        <w:jc w:val="both"/>
+        <w:rPr>
+          <w:rFonts w:ascii="Times New Roman" w:hAnsi="Times New Roman" w:cs="Times New Roman"/>
+          <w:sz w:val="26"/>
+          <w:szCs w:val="26"/>
+          <w:lang w:val="fr-FR"/>
+        </w:rPr>
+      </w:pPr>
+      <w:r>
+        <w:rPr>
+          <w:rFonts w:ascii="Times New Roman" w:hAnsi="Times New Roman" w:cs="Times New Roman"/>
+          <w:sz w:val="26"/>
+          <w:szCs w:val="26"/>
+          <w:lang w:val="fr-FR"/>
+        </w:rPr>
+        <w:t xml:space="preserve">Bien que les compétences  techniques varient en fonction de l’ensemble des technologies requises pour le développement d’une application, elles gravitent autour d’un langage de programmation principal. </w:t>
+      </w:r>
+    </w:p>
+    <w:p>
+      <w:pPr>
+        <w:jc w:val="both"/>
+        <w:rPr>
+          <w:rFonts w:ascii="Times New Roman" w:hAnsi="Times New Roman" w:cs="Times New Roman"/>
+          <w:sz w:val="26"/>
+          <w:szCs w:val="26"/>
+          <w:lang w:val="fr-FR"/>
+        </w:rPr>
+      </w:pPr>
+      <w:r>
+        <w:rPr>
+          <w:rFonts w:ascii="Times New Roman" w:hAnsi="Times New Roman" w:cs="Times New Roman"/>
+          <w:sz w:val="26"/>
+          <w:szCs w:val="26"/>
+          <w:lang w:val="fr-FR"/>
+        </w:rPr>
+        <w:t>Mon champ de compétences principales se décline alors comme suit :</w:t>
+      </w:r>
+    </w:p>
+    <w:p>
+      <w:pPr>
+        <w:jc w:val="both"/>
+        <w:rPr>
+          <w:rFonts w:ascii="Times New Roman" w:hAnsi="Times New Roman" w:cs="Times New Roman"/>
+          <w:sz w:val="26"/>
+          <w:szCs w:val="26"/>
+          <w:lang w:val="fr-FR"/>
+        </w:rPr>
+      </w:pPr>
+      <w:r>
+        <w:rPr>
+          <w:rFonts w:ascii="Times New Roman" w:hAnsi="Times New Roman" w:cs="Times New Roman"/>
+          <w:sz w:val="26"/>
+          <w:szCs w:val="26"/>
+          <w:lang w:val="fr-FR"/>
+        </w:rPr>
+        <w:t>Développement de fonctionnalités :</w:t>
+      </w:r>
+    </w:p>
+    <w:p>
+      <w:pPr>
+        <w:jc w:val="both"/>
+        <w:rPr>
+          <w:rFonts w:ascii="Times New Roman" w:hAnsi="Times New Roman" w:cs="Times New Roman"/>
+          <w:sz w:val="26"/>
+          <w:szCs w:val="26"/>
+          <w:lang w:val="fr-FR"/>
+        </w:rPr>
+      </w:pPr>
+      <w:r>
+        <w:rPr>
+          <w:rFonts w:ascii="Times New Roman" w:hAnsi="Times New Roman" w:cs="Times New Roman"/>
+          <w:sz w:val="26"/>
+          <w:szCs w:val="26"/>
+          <w:lang w:val="fr-FR"/>
+        </w:rPr>
+        <w:t xml:space="preserve">Définition de l’architecture de l’application </w:t>
+      </w:r>
+      <w:r>
+        <w:rPr>
+          <w:rFonts w:ascii="Times New Roman" w:hAnsi="Times New Roman" w:cs="Times New Roman"/>
+          <w:sz w:val="26"/>
+          <w:szCs w:val="26"/>
+          <w:lang w:val="fr-FR"/>
+        </w:rPr>
+        <w:t>front end finale</w:t>
+      </w:r>
+      <w:r>
+        <w:rPr>
+          <w:rFonts w:ascii="Times New Roman" w:hAnsi="Times New Roman" w:cs="Times New Roman"/>
+          <w:sz w:val="26"/>
+          <w:szCs w:val="26"/>
+          <w:lang w:val="fr-FR"/>
+        </w:rPr>
+        <w:t>, comment faire communiquer les différents module</w:t>
+      </w:r>
+      <w:r>
+        <w:rPr>
+          <w:rFonts w:ascii="Times New Roman" w:hAnsi="Times New Roman" w:cs="Times New Roman"/>
+          <w:sz w:val="26"/>
+          <w:szCs w:val="26"/>
+          <w:lang w:val="fr-FR"/>
+        </w:rPr>
+        <w:t>s</w:t>
+      </w:r>
+      <w:r>
+        <w:rPr>
+          <w:rFonts w:ascii="Times New Roman" w:hAnsi="Times New Roman" w:cs="Times New Roman"/>
+          <w:sz w:val="26"/>
+          <w:szCs w:val="26"/>
+          <w:lang w:val="fr-FR"/>
+        </w:rPr>
+        <w:t xml:space="preserve"> de l’application</w:t>
+      </w:r>
+      <w:r>
+        <w:rPr>
+          <w:rFonts w:ascii="Times New Roman" w:hAnsi="Times New Roman" w:cs="Times New Roman"/>
+          <w:sz w:val="26"/>
+          <w:szCs w:val="26"/>
+          <w:lang w:val="fr-FR"/>
+        </w:rPr>
+        <w:t xml:space="preserve"> et comment piloter la navigation entre les différents écrans</w:t>
+      </w:r>
+      <w:r>
+        <w:rPr>
+          <w:rFonts w:ascii="Times New Roman" w:hAnsi="Times New Roman" w:cs="Times New Roman"/>
+          <w:sz w:val="26"/>
+          <w:szCs w:val="26"/>
+          <w:lang w:val="fr-FR"/>
+        </w:rPr>
+        <w:t>.</w:t>
+      </w:r>
+    </w:p>
+    <w:p>
+      <w:pPr>
+        <w:jc w:val="both"/>
+        <w:rPr>
+          <w:rFonts w:ascii="Times New Roman" w:hAnsi="Times New Roman" w:cs="Times New Roman"/>
+          <w:sz w:val="26"/>
+          <w:szCs w:val="26"/>
+          <w:lang w:val="fr-FR"/>
+        </w:rPr>
+      </w:pPr>
+      <w:r>
+        <w:rPr>
+          <w:rFonts w:ascii="Times New Roman" w:hAnsi="Times New Roman" w:cs="Times New Roman"/>
+          <w:sz w:val="26"/>
+          <w:szCs w:val="26"/>
+          <w:lang w:val="fr-FR"/>
+        </w:rPr>
+        <w:t xml:space="preserve">Définition des </w:t>
+      </w:r>
+      <w:r>
+        <w:rPr>
+          <w:rFonts w:ascii="Times New Roman" w:hAnsi="Times New Roman" w:cs="Times New Roman"/>
+          <w:sz w:val="26"/>
+          <w:szCs w:val="26"/>
+          <w:lang w:val="fr-FR"/>
+        </w:rPr>
+        <w:t>fonctionnalités</w:t>
+      </w:r>
+      <w:r>
+        <w:rPr>
+          <w:rFonts w:ascii="Times New Roman" w:hAnsi="Times New Roman" w:cs="Times New Roman"/>
+          <w:sz w:val="26"/>
+          <w:szCs w:val="26"/>
+          <w:lang w:val="fr-FR"/>
+        </w:rPr>
+        <w:t xml:space="preserve"> de communication </w:t>
+      </w:r>
+      <w:r>
+        <w:rPr>
+          <w:rFonts w:ascii="Times New Roman" w:hAnsi="Times New Roman" w:cs="Times New Roman"/>
+          <w:sz w:val="26"/>
+          <w:szCs w:val="26"/>
+          <w:lang w:val="fr-FR"/>
+        </w:rPr>
+        <w:t>avec le Backend.</w:t>
+      </w:r>
+    </w:p>
+    <w:p>
+      <w:pPr>
+        <w:jc w:val="both"/>
+        <w:rPr>
+          <w:rFonts w:ascii="Times New Roman" w:hAnsi="Times New Roman" w:cs="Times New Roman"/>
+          <w:sz w:val="26"/>
+          <w:szCs w:val="26"/>
+          <w:lang w:val="fr-FR"/>
+        </w:rPr>
+      </w:pPr>
+      <w:r>
+        <w:rPr>
+          <w:rFonts w:ascii="Times New Roman" w:hAnsi="Times New Roman" w:cs="Times New Roman"/>
+          <w:sz w:val="26"/>
+          <w:szCs w:val="26"/>
+          <w:lang w:val="fr-FR"/>
+        </w:rPr>
+        <w:t xml:space="preserve">Codage ou implémentation des fonctionnalités avec le langage </w:t>
+      </w:r>
+      <w:r>
+        <w:rPr>
+          <w:rFonts w:ascii="Times New Roman" w:hAnsi="Times New Roman" w:cs="Times New Roman"/>
+          <w:sz w:val="26"/>
+          <w:szCs w:val="26"/>
+          <w:lang w:val="fr-FR"/>
+        </w:rPr>
+        <w:t>JavaScript</w:t>
+      </w:r>
+      <w:r>
+        <w:rPr>
+          <w:rFonts w:ascii="Times New Roman" w:hAnsi="Times New Roman" w:cs="Times New Roman"/>
+          <w:sz w:val="26"/>
+          <w:szCs w:val="26"/>
+          <w:lang w:val="fr-FR"/>
+        </w:rPr>
+        <w:t xml:space="preserve"> embarqué dans</w:t>
+      </w:r>
+      <w:r>
+        <w:rPr>
+          <w:rFonts w:ascii="Times New Roman" w:hAnsi="Times New Roman" w:cs="Times New Roman"/>
+          <w:sz w:val="26"/>
+          <w:szCs w:val="26"/>
+          <w:lang w:val="fr-FR"/>
+        </w:rPr>
+        <w:t xml:space="preserve"> le Framework </w:t>
+      </w:r>
+      <w:proofErr w:type="spellStart"/>
+      <w:r>
+        <w:rPr>
+          <w:rFonts w:ascii="Times New Roman" w:hAnsi="Times New Roman" w:cs="Times New Roman"/>
+          <w:b/>
+          <w:i/>
+          <w:sz w:val="26"/>
+          <w:szCs w:val="26"/>
+          <w:lang w:val="fr-FR"/>
+        </w:rPr>
+        <w:t>Angular</w:t>
+      </w:r>
+      <w:proofErr w:type="spellEnd"/>
+      <w:r>
+        <w:rPr>
+          <w:rFonts w:ascii="Times New Roman" w:hAnsi="Times New Roman" w:cs="Times New Roman"/>
+          <w:b/>
+          <w:i/>
+          <w:sz w:val="26"/>
+          <w:szCs w:val="26"/>
+          <w:lang w:val="fr-FR"/>
+        </w:rPr>
+        <w:t xml:space="preserve"> </w:t>
+      </w:r>
+      <w:r>
+        <w:rPr>
+          <w:rFonts w:ascii="Times New Roman" w:hAnsi="Times New Roman" w:cs="Times New Roman"/>
+          <w:sz w:val="26"/>
+          <w:szCs w:val="26"/>
+          <w:lang w:val="fr-FR"/>
+        </w:rPr>
+        <w:t>ou</w:t>
+      </w:r>
+      <w:r>
+        <w:rPr>
+          <w:rFonts w:ascii="Times New Roman" w:hAnsi="Times New Roman" w:cs="Times New Roman"/>
+          <w:b/>
+          <w:i/>
+          <w:sz w:val="26"/>
+          <w:szCs w:val="26"/>
+          <w:lang w:val="fr-FR"/>
+        </w:rPr>
+        <w:t xml:space="preserve"> </w:t>
+      </w:r>
+      <w:r>
+        <w:rPr>
+          <w:rFonts w:ascii="Times New Roman" w:hAnsi="Times New Roman" w:cs="Times New Roman"/>
+          <w:sz w:val="26"/>
+          <w:szCs w:val="26"/>
+          <w:lang w:val="fr-FR"/>
+        </w:rPr>
+        <w:t>la librairie</w:t>
+      </w:r>
+      <w:r>
+        <w:rPr>
+          <w:rFonts w:ascii="Times New Roman" w:hAnsi="Times New Roman" w:cs="Times New Roman"/>
+          <w:b/>
+          <w:i/>
+          <w:sz w:val="26"/>
+          <w:szCs w:val="26"/>
+          <w:lang w:val="fr-FR"/>
+        </w:rPr>
+        <w:t xml:space="preserve"> </w:t>
+      </w:r>
+      <w:proofErr w:type="spellStart"/>
+      <w:r>
+        <w:rPr>
+          <w:rFonts w:ascii="Times New Roman" w:hAnsi="Times New Roman" w:cs="Times New Roman"/>
+          <w:b/>
+          <w:i/>
+          <w:sz w:val="26"/>
+          <w:szCs w:val="26"/>
+          <w:lang w:val="fr-FR"/>
+        </w:rPr>
+        <w:t>ReactJS</w:t>
+      </w:r>
+      <w:proofErr w:type="spellEnd"/>
+      <w:r>
+        <w:rPr>
+          <w:rFonts w:ascii="Times New Roman" w:hAnsi="Times New Roman" w:cs="Times New Roman"/>
+          <w:sz w:val="26"/>
+          <w:szCs w:val="26"/>
+          <w:lang w:val="fr-FR"/>
+        </w:rPr>
+        <w:t xml:space="preserve"> </w:t>
+      </w:r>
+      <w:r>
+        <w:rPr>
+          <w:rFonts w:ascii="Times New Roman" w:hAnsi="Times New Roman" w:cs="Times New Roman"/>
+          <w:sz w:val="26"/>
+          <w:szCs w:val="26"/>
+          <w:lang w:val="fr-FR"/>
+        </w:rPr>
+        <w:t>tous deux accélé</w:t>
+      </w:r>
+      <w:r>
+        <w:rPr>
+          <w:rFonts w:ascii="Times New Roman" w:hAnsi="Times New Roman" w:cs="Times New Roman"/>
+          <w:sz w:val="26"/>
+          <w:szCs w:val="26"/>
+          <w:lang w:val="fr-FR"/>
+        </w:rPr>
+        <w:t>r</w:t>
+      </w:r>
+      <w:r>
+        <w:rPr>
+          <w:rFonts w:ascii="Times New Roman" w:hAnsi="Times New Roman" w:cs="Times New Roman"/>
+          <w:sz w:val="26"/>
+          <w:szCs w:val="26"/>
+          <w:lang w:val="fr-FR"/>
+        </w:rPr>
+        <w:t>ant</w:t>
+      </w:r>
+      <w:r>
+        <w:rPr>
+          <w:rFonts w:ascii="Times New Roman" w:hAnsi="Times New Roman" w:cs="Times New Roman"/>
+          <w:sz w:val="26"/>
+          <w:szCs w:val="26"/>
+          <w:lang w:val="fr-FR"/>
+        </w:rPr>
+        <w:t xml:space="preserve"> l’implémentation</w:t>
+      </w:r>
+      <w:r>
+        <w:rPr>
+          <w:rFonts w:ascii="Times New Roman" w:hAnsi="Times New Roman" w:cs="Times New Roman"/>
+          <w:sz w:val="26"/>
+          <w:szCs w:val="26"/>
+          <w:lang w:val="fr-FR"/>
+        </w:rPr>
+        <w:t xml:space="preserve"> des fonctionnalités requises.</w:t>
       </w:r>
     </w:p>
     <w:p>
@@ -932,14 +3615,22 @@
           <w:ilvl w:val="0"/>
           <w:numId w:val="1"/>
         </w:numPr>
-        <w:rPr>
-          <w:lang w:val="fr-FR"/>
-        </w:rPr>
-      </w:pPr>
-      <w:r>
-        <w:rPr>
-          <w:lang w:val="fr-FR"/>
-        </w:rPr>
+        <w:jc w:val="both"/>
+        <w:rPr>
+          <w:rFonts w:ascii="Times New Roman" w:hAnsi="Times New Roman" w:cs="Times New Roman"/>
+          <w:sz w:val="26"/>
+          <w:szCs w:val="26"/>
+          <w:lang w:val="fr-FR"/>
+        </w:rPr>
+      </w:pPr>
+      <w:r>
+        <w:rPr>
+          <w:rFonts w:ascii="Times New Roman" w:hAnsi="Times New Roman" w:cs="Times New Roman"/>
+          <w:sz w:val="26"/>
+          <w:szCs w:val="26"/>
+          <w:lang w:val="fr-FR"/>
+        </w:rPr>
+        <w:lastRenderedPageBreak/>
         <w:t>Etude de marché</w:t>
       </w:r>
     </w:p>
@@ -950,12 +3641,15 @@
           <w:ilvl w:val="0"/>
           <w:numId w:val="6"/>
         </w:numPr>
-        <w:rPr>
-          <w:lang w:val="fr-FR"/>
-        </w:rPr>
-      </w:pPr>
-      <w:r>
-        <w:rPr>
+        <w:jc w:val="both"/>
+        <w:rPr>
+          <w:rFonts w:ascii="Times New Roman" w:hAnsi="Times New Roman" w:cs="Times New Roman"/>
+          <w:lang w:val="fr-FR"/>
+        </w:rPr>
+      </w:pPr>
+      <w:r>
+        <w:rPr>
+          <w:rFonts w:ascii="Times New Roman" w:hAnsi="Times New Roman" w:cs="Times New Roman"/>
           <w:lang w:val="fr-FR"/>
         </w:rPr>
         <w:t>Caractéristiques de la demande</w:t>
@@ -968,12 +3662,15 @@
           <w:ilvl w:val="0"/>
           <w:numId w:val="6"/>
         </w:numPr>
-        <w:rPr>
-          <w:lang w:val="fr-FR"/>
-        </w:rPr>
-      </w:pPr>
-      <w:r>
-        <w:rPr>
+        <w:jc w:val="both"/>
+        <w:rPr>
+          <w:rFonts w:ascii="Times New Roman" w:hAnsi="Times New Roman" w:cs="Times New Roman"/>
+          <w:lang w:val="fr-FR"/>
+        </w:rPr>
+      </w:pPr>
+      <w:r>
+        <w:rPr>
+          <w:rFonts w:ascii="Times New Roman" w:hAnsi="Times New Roman" w:cs="Times New Roman"/>
           <w:lang w:val="fr-FR"/>
         </w:rPr>
         <w:t>Caractéristiques de l’offre</w:t>
@@ -986,12 +3683,15 @@
           <w:ilvl w:val="0"/>
           <w:numId w:val="6"/>
         </w:numPr>
-        <w:rPr>
-          <w:lang w:val="fr-FR"/>
-        </w:rPr>
-      </w:pPr>
-      <w:r>
-        <w:rPr>
+        <w:jc w:val="both"/>
+        <w:rPr>
+          <w:rFonts w:ascii="Times New Roman" w:hAnsi="Times New Roman" w:cs="Times New Roman"/>
+          <w:lang w:val="fr-FR"/>
+        </w:rPr>
+      </w:pPr>
+      <w:r>
+        <w:rPr>
+          <w:rFonts w:ascii="Times New Roman" w:hAnsi="Times New Roman" w:cs="Times New Roman"/>
           <w:lang w:val="fr-FR"/>
         </w:rPr>
         <w:t>Environnement</w:t>
@@ -1004,12 +3704,19 @@
           <w:ilvl w:val="0"/>
           <w:numId w:val="1"/>
         </w:numPr>
-        <w:rPr>
-          <w:lang w:val="fr-FR"/>
-        </w:rPr>
-      </w:pPr>
-      <w:r>
-        <w:rPr>
+        <w:jc w:val="both"/>
+        <w:rPr>
+          <w:rFonts w:ascii="Times New Roman" w:hAnsi="Times New Roman" w:cs="Times New Roman"/>
+          <w:sz w:val="26"/>
+          <w:szCs w:val="26"/>
+          <w:lang w:val="fr-FR"/>
+        </w:rPr>
+      </w:pPr>
+      <w:r>
+        <w:rPr>
+          <w:rFonts w:ascii="Times New Roman" w:hAnsi="Times New Roman" w:cs="Times New Roman"/>
+          <w:sz w:val="26"/>
+          <w:szCs w:val="26"/>
           <w:lang w:val="fr-FR"/>
         </w:rPr>
         <w:t>Stratégie Commerciale</w:t>
@@ -1022,12 +3729,19 @@
           <w:ilvl w:val="0"/>
           <w:numId w:val="1"/>
         </w:numPr>
-        <w:rPr>
-          <w:lang w:val="fr-FR"/>
-        </w:rPr>
-      </w:pPr>
-      <w:r>
-        <w:rPr>
+        <w:jc w:val="both"/>
+        <w:rPr>
+          <w:rFonts w:ascii="Times New Roman" w:hAnsi="Times New Roman" w:cs="Times New Roman"/>
+          <w:sz w:val="26"/>
+          <w:szCs w:val="26"/>
+          <w:lang w:val="fr-FR"/>
+        </w:rPr>
+      </w:pPr>
+      <w:r>
+        <w:rPr>
+          <w:rFonts w:ascii="Times New Roman" w:hAnsi="Times New Roman" w:cs="Times New Roman"/>
+          <w:sz w:val="26"/>
+          <w:szCs w:val="26"/>
           <w:lang w:val="fr-FR"/>
         </w:rPr>
         <w:t>Budget prévisionnel</w:t>
@@ -1037,12 +3751,19 @@
       <w:pPr>
         <w:pStyle w:val="Titre1"/>
         <w:ind w:firstLine="360"/>
-        <w:rPr>
-          <w:lang w:val="fr-FR"/>
-        </w:rPr>
-      </w:pPr>
-      <w:r>
-        <w:rPr>
+        <w:jc w:val="both"/>
+        <w:rPr>
+          <w:rFonts w:ascii="Times New Roman" w:hAnsi="Times New Roman" w:cs="Times New Roman"/>
+          <w:sz w:val="26"/>
+          <w:szCs w:val="26"/>
+          <w:lang w:val="fr-FR"/>
+        </w:rPr>
+      </w:pPr>
+      <w:r>
+        <w:rPr>
+          <w:rFonts w:ascii="Times New Roman" w:hAnsi="Times New Roman" w:cs="Times New Roman"/>
+          <w:sz w:val="26"/>
+          <w:szCs w:val="26"/>
           <w:lang w:val="fr-FR"/>
         </w:rPr>
         <w:t xml:space="preserve">Annexe </w:t>
@@ -1050,7 +3771,11 @@
     </w:p>
     <w:p>
       <w:pPr>
-        <w:rPr>
+        <w:jc w:val="both"/>
+        <w:rPr>
+          <w:rFonts w:ascii="Times New Roman" w:hAnsi="Times New Roman" w:cs="Times New Roman"/>
+          <w:sz w:val="26"/>
+          <w:szCs w:val="26"/>
           <w:lang w:val="fr-FR"/>
         </w:rPr>
       </w:pPr>
@@ -1157,6 +3882,95 @@
     </w:lvl>
   </w:abstractNum>
   <w:abstractNum w:abstractNumId="1">
+    <w:nsid w:val="0BA609E8"/>
+    <w:multiLevelType w:val="hybridMultilevel"/>
+    <w:tmpl w:val="0908D212"/>
+    <w:lvl w:ilvl="0" w:tplc="578ADCB0">
+      <w:start w:val="1"/>
+      <w:numFmt w:val="lowerRoman"/>
+      <w:lvlText w:val="%1)"/>
+      <w:lvlJc w:val="left"/>
+      <w:pPr>
+        <w:ind w:left="1080" w:hanging="720"/>
+      </w:pPr>
+      <w:rPr>
+        <w:rFonts w:hint="default"/>
+      </w:rPr>
+    </w:lvl>
+    <w:lvl w:ilvl="1" w:tplc="040C0019" w:tentative="1">
+      <w:start w:val="1"/>
+      <w:numFmt w:val="lowerLetter"/>
+      <w:lvlText w:val="%2."/>
+      <w:lvlJc w:val="left"/>
+      <w:pPr>
+        <w:ind w:left="1440" w:hanging="360"/>
+      </w:pPr>
+    </w:lvl>
+    <w:lvl w:ilvl="2" w:tplc="040C001B" w:tentative="1">
+      <w:start w:val="1"/>
+      <w:numFmt w:val="lowerRoman"/>
+      <w:lvlText w:val="%3."/>
+      <w:lvlJc w:val="right"/>
+      <w:pPr>
+        <w:ind w:left="2160" w:hanging="180"/>
+      </w:pPr>
+    </w:lvl>
+    <w:lvl w:ilvl="3" w:tplc="040C000F" w:tentative="1">
+      <w:start w:val="1"/>
+      <w:numFmt w:val="decimal"/>
+      <w:lvlText w:val="%4."/>
+      <w:lvlJc w:val="left"/>
+      <w:pPr>
+        <w:ind w:left="2880" w:hanging="360"/>
+      </w:pPr>
+    </w:lvl>
+    <w:lvl w:ilvl="4" w:tplc="040C0019" w:tentative="1">
+      <w:start w:val="1"/>
+      <w:numFmt w:val="lowerLetter"/>
+      <w:lvlText w:val="%5."/>
+      <w:lvlJc w:val="left"/>
+      <w:pPr>
+        <w:ind w:left="3600" w:hanging="360"/>
+      </w:pPr>
+    </w:lvl>
+    <w:lvl w:ilvl="5" w:tplc="040C001B" w:tentative="1">
+      <w:start w:val="1"/>
+      <w:numFmt w:val="lowerRoman"/>
+      <w:lvlText w:val="%6."/>
+      <w:lvlJc w:val="right"/>
+      <w:pPr>
+        <w:ind w:left="4320" w:hanging="180"/>
+      </w:pPr>
+    </w:lvl>
+    <w:lvl w:ilvl="6" w:tplc="040C000F" w:tentative="1">
+      <w:start w:val="1"/>
+      <w:numFmt w:val="decimal"/>
+      <w:lvlText w:val="%7."/>
+      <w:lvlJc w:val="left"/>
+      <w:pPr>
+        <w:ind w:left="5040" w:hanging="360"/>
+      </w:pPr>
+    </w:lvl>
+    <w:lvl w:ilvl="7" w:tplc="040C0019" w:tentative="1">
+      <w:start w:val="1"/>
+      <w:numFmt w:val="lowerLetter"/>
+      <w:lvlText w:val="%8."/>
+      <w:lvlJc w:val="left"/>
+      <w:pPr>
+        <w:ind w:left="5760" w:hanging="360"/>
+      </w:pPr>
+    </w:lvl>
+    <w:lvl w:ilvl="8" w:tplc="040C001B" w:tentative="1">
+      <w:start w:val="1"/>
+      <w:numFmt w:val="lowerRoman"/>
+      <w:lvlText w:val="%9."/>
+      <w:lvlJc w:val="right"/>
+      <w:pPr>
+        <w:ind w:left="6480" w:hanging="180"/>
+      </w:pPr>
+    </w:lvl>
+  </w:abstractNum>
+  <w:abstractNum w:abstractNumId="2">
     <w:nsid w:val="0D453B91"/>
     <w:multiLevelType w:val="hybridMultilevel"/>
     <w:tmpl w:val="E1C86810"/>
@@ -1245,7 +4059,96 @@
       </w:pPr>
     </w:lvl>
   </w:abstractNum>
-  <w:abstractNum w:abstractNumId="2">
+  <w:abstractNum w:abstractNumId="3">
+    <w:nsid w:val="388159F5"/>
+    <w:multiLevelType w:val="hybridMultilevel"/>
+    <w:tmpl w:val="28F82E0E"/>
+    <w:lvl w:ilvl="0" w:tplc="5E9A8CF6">
+      <w:start w:val="1"/>
+      <w:numFmt w:val="lowerRoman"/>
+      <w:lvlText w:val="%1)"/>
+      <w:lvlJc w:val="left"/>
+      <w:pPr>
+        <w:ind w:left="1080" w:hanging="720"/>
+      </w:pPr>
+      <w:rPr>
+        <w:rFonts w:hint="default"/>
+      </w:rPr>
+    </w:lvl>
+    <w:lvl w:ilvl="1" w:tplc="040C0019" w:tentative="1">
+      <w:start w:val="1"/>
+      <w:numFmt w:val="lowerLetter"/>
+      <w:lvlText w:val="%2."/>
+      <w:lvlJc w:val="left"/>
+      <w:pPr>
+        <w:ind w:left="1440" w:hanging="360"/>
+      </w:pPr>
+    </w:lvl>
+    <w:lvl w:ilvl="2" w:tplc="040C001B" w:tentative="1">
+      <w:start w:val="1"/>
+      <w:numFmt w:val="lowerRoman"/>
+      <w:lvlText w:val="%3."/>
+      <w:lvlJc w:val="right"/>
+      <w:pPr>
+        <w:ind w:left="2160" w:hanging="180"/>
+      </w:pPr>
+    </w:lvl>
+    <w:lvl w:ilvl="3" w:tplc="040C000F" w:tentative="1">
+      <w:start w:val="1"/>
+      <w:numFmt w:val="decimal"/>
+      <w:lvlText w:val="%4."/>
+      <w:lvlJc w:val="left"/>
+      <w:pPr>
+        <w:ind w:left="2880" w:hanging="360"/>
+      </w:pPr>
+    </w:lvl>
+    <w:lvl w:ilvl="4" w:tplc="040C0019" w:tentative="1">
+      <w:start w:val="1"/>
+      <w:numFmt w:val="lowerLetter"/>
+      <w:lvlText w:val="%5."/>
+      <w:lvlJc w:val="left"/>
+      <w:pPr>
+        <w:ind w:left="3600" w:hanging="360"/>
+      </w:pPr>
+    </w:lvl>
+    <w:lvl w:ilvl="5" w:tplc="040C001B" w:tentative="1">
+      <w:start w:val="1"/>
+      <w:numFmt w:val="lowerRoman"/>
+      <w:lvlText w:val="%6."/>
+      <w:lvlJc w:val="right"/>
+      <w:pPr>
+        <w:ind w:left="4320" w:hanging="180"/>
+      </w:pPr>
+    </w:lvl>
+    <w:lvl w:ilvl="6" w:tplc="040C000F" w:tentative="1">
+      <w:start w:val="1"/>
+      <w:numFmt w:val="decimal"/>
+      <w:lvlText w:val="%7."/>
+      <w:lvlJc w:val="left"/>
+      <w:pPr>
+        <w:ind w:left="5040" w:hanging="360"/>
+      </w:pPr>
+    </w:lvl>
+    <w:lvl w:ilvl="7" w:tplc="040C0019" w:tentative="1">
+      <w:start w:val="1"/>
+      <w:numFmt w:val="lowerLetter"/>
+      <w:lvlText w:val="%8."/>
+      <w:lvlJc w:val="left"/>
+      <w:pPr>
+        <w:ind w:left="5760" w:hanging="360"/>
+      </w:pPr>
+    </w:lvl>
+    <w:lvl w:ilvl="8" w:tplc="040C001B" w:tentative="1">
+      <w:start w:val="1"/>
+      <w:numFmt w:val="lowerRoman"/>
+      <w:lvlText w:val="%9."/>
+      <w:lvlJc w:val="right"/>
+      <w:pPr>
+        <w:ind w:left="6480" w:hanging="180"/>
+      </w:pPr>
+    </w:lvl>
+  </w:abstractNum>
+  <w:abstractNum w:abstractNumId="4">
     <w:nsid w:val="47182DB6"/>
     <w:multiLevelType w:val="hybridMultilevel"/>
     <w:tmpl w:val="9294E24C"/>
@@ -1334,7 +4237,7 @@
       </w:pPr>
     </w:lvl>
   </w:abstractNum>
-  <w:abstractNum w:abstractNumId="3">
+  <w:abstractNum w:abstractNumId="5">
     <w:nsid w:val="594F0214"/>
     <w:multiLevelType w:val="hybridMultilevel"/>
     <w:tmpl w:val="B0FA015C"/>
@@ -1423,7 +4326,96 @@
       </w:pPr>
     </w:lvl>
   </w:abstractNum>
-  <w:abstractNum w:abstractNumId="4">
+  <w:abstractNum w:abstractNumId="6">
+    <w:nsid w:val="66017664"/>
+    <w:multiLevelType w:val="hybridMultilevel"/>
+    <w:tmpl w:val="0DF611FC"/>
+    <w:lvl w:ilvl="0" w:tplc="18A25854">
+      <w:start w:val="1"/>
+      <w:numFmt w:val="lowerRoman"/>
+      <w:lvlText w:val="%1)"/>
+      <w:lvlJc w:val="left"/>
+      <w:pPr>
+        <w:ind w:left="1080" w:hanging="720"/>
+      </w:pPr>
+      <w:rPr>
+        <w:rFonts w:hint="default"/>
+      </w:rPr>
+    </w:lvl>
+    <w:lvl w:ilvl="1" w:tplc="040C0019" w:tentative="1">
+      <w:start w:val="1"/>
+      <w:numFmt w:val="lowerLetter"/>
+      <w:lvlText w:val="%2."/>
+      <w:lvlJc w:val="left"/>
+      <w:pPr>
+        <w:ind w:left="1440" w:hanging="360"/>
+      </w:pPr>
+    </w:lvl>
+    <w:lvl w:ilvl="2" w:tplc="040C001B" w:tentative="1">
+      <w:start w:val="1"/>
+      <w:numFmt w:val="lowerRoman"/>
+      <w:lvlText w:val="%3."/>
+      <w:lvlJc w:val="right"/>
+      <w:pPr>
+        <w:ind w:left="2160" w:hanging="180"/>
+      </w:pPr>
+    </w:lvl>
+    <w:lvl w:ilvl="3" w:tplc="040C000F" w:tentative="1">
+      <w:start w:val="1"/>
+      <w:numFmt w:val="decimal"/>
+      <w:lvlText w:val="%4."/>
+      <w:lvlJc w:val="left"/>
+      <w:pPr>
+        <w:ind w:left="2880" w:hanging="360"/>
+      </w:pPr>
+    </w:lvl>
+    <w:lvl w:ilvl="4" w:tplc="040C0019" w:tentative="1">
+      <w:start w:val="1"/>
+      <w:numFmt w:val="lowerLetter"/>
+      <w:lvlText w:val="%5."/>
+      <w:lvlJc w:val="left"/>
+      <w:pPr>
+        <w:ind w:left="3600" w:hanging="360"/>
+      </w:pPr>
+    </w:lvl>
+    <w:lvl w:ilvl="5" w:tplc="040C001B" w:tentative="1">
+      <w:start w:val="1"/>
+      <w:numFmt w:val="lowerRoman"/>
+      <w:lvlText w:val="%6."/>
+      <w:lvlJc w:val="right"/>
+      <w:pPr>
+        <w:ind w:left="4320" w:hanging="180"/>
+      </w:pPr>
+    </w:lvl>
+    <w:lvl w:ilvl="6" w:tplc="040C000F" w:tentative="1">
+      <w:start w:val="1"/>
+      <w:numFmt w:val="decimal"/>
+      <w:lvlText w:val="%7."/>
+      <w:lvlJc w:val="left"/>
+      <w:pPr>
+        <w:ind w:left="5040" w:hanging="360"/>
+      </w:pPr>
+    </w:lvl>
+    <w:lvl w:ilvl="7" w:tplc="040C0019" w:tentative="1">
+      <w:start w:val="1"/>
+      <w:numFmt w:val="lowerLetter"/>
+      <w:lvlText w:val="%8."/>
+      <w:lvlJc w:val="left"/>
+      <w:pPr>
+        <w:ind w:left="5760" w:hanging="360"/>
+      </w:pPr>
+    </w:lvl>
+    <w:lvl w:ilvl="8" w:tplc="040C001B" w:tentative="1">
+      <w:start w:val="1"/>
+      <w:numFmt w:val="lowerRoman"/>
+      <w:lvlText w:val="%9."/>
+      <w:lvlJc w:val="right"/>
+      <w:pPr>
+        <w:ind w:left="6480" w:hanging="180"/>
+      </w:pPr>
+    </w:lvl>
+  </w:abstractNum>
+  <w:abstractNum w:abstractNumId="7">
     <w:nsid w:val="6F833CB9"/>
     <w:multiLevelType w:val="hybridMultilevel"/>
     <w:tmpl w:val="03B2470A"/>
@@ -1512,7 +4504,7 @@
       </w:pPr>
     </w:lvl>
   </w:abstractNum>
-  <w:abstractNum w:abstractNumId="5">
+  <w:abstractNum w:abstractNumId="8">
     <w:nsid w:val="74FC2BCB"/>
     <w:multiLevelType w:val="hybridMultilevel"/>
     <w:tmpl w:val="E6ACE272"/>
@@ -1602,22 +4594,31 @@
     </w:lvl>
   </w:abstractNum>
   <w:num w:numId="1">
-    <w:abstractNumId w:val="4"/>
+    <w:abstractNumId w:val="7"/>
   </w:num>
   <w:num w:numId="2">
     <w:abstractNumId w:val="0"/>
   </w:num>
   <w:num w:numId="3">
-    <w:abstractNumId w:val="3"/>
+    <w:abstractNumId w:val="5"/>
   </w:num>
   <w:num w:numId="4">
+    <w:abstractNumId w:val="2"/>
+  </w:num>
+  <w:num w:numId="5">
+    <w:abstractNumId w:val="4"/>
+  </w:num>
+  <w:num w:numId="6">
+    <w:abstractNumId w:val="8"/>
+  </w:num>
+  <w:num w:numId="7">
     <w:abstractNumId w:val="1"/>
   </w:num>
-  <w:num w:numId="5">
-    <w:abstractNumId w:val="2"/>
+  <w:num w:numId="8">
+    <w:abstractNumId w:val="6"/>
   </w:num>
-  <w:num w:numId="6">
-    <w:abstractNumId w:val="5"/>
+  <w:num w:numId="9">
+    <w:abstractNumId w:val="3"/>
   </w:num>
 </w:numbering>
 </file>
@@ -1878,10 +4879,29 @@
       <w:color w:val="4F81BD" w:themeColor="accent1"/>
     </w:rPr>
   </w:style>
+  <w:style w:type="paragraph" w:styleId="Titre5">
+    <w:name w:val="heading 5"/>
+    <w:basedOn w:val="Normal"/>
+    <w:next w:val="Normal"/>
+    <w:link w:val="Titre5Car"/>
+    <w:uiPriority w:val="9"/>
+    <w:unhideWhenUsed/>
+    <w:qFormat/>
+    <w:rsid w:val="00E25478"/>
+    <w:pPr>
+      <w:keepNext/>
+      <w:keepLines/>
+      <w:spacing w:before="200" w:after="0"/>
+      <w:outlineLvl w:val="4"/>
+    </w:pPr>
+    <w:rPr>
+      <w:rFonts w:asciiTheme="majorHAnsi" w:eastAsiaTheme="majorEastAsia" w:hAnsiTheme="majorHAnsi" w:cstheme="majorBidi"/>
+      <w:color w:val="243F60" w:themeColor="accent1" w:themeShade="7F"/>
+    </w:rPr>
+  </w:style>
   <w:style w:type="character" w:default="1" w:styleId="Policepardfaut">
     <w:name w:val="Default Paragraph Font"/>
     <w:uiPriority w:val="1"/>
-    <w:semiHidden/>
     <w:unhideWhenUsed/>
   </w:style>
   <w:style w:type="table" w:default="1" w:styleId="TableauNormal">
@@ -2103,6 +5123,105 @@
       <w:szCs w:val="16"/>
       <w:lang w:val="en-US"/>
     </w:rPr>
+  </w:style>
+  <w:style w:type="character" w:styleId="lev">
+    <w:name w:val="Strong"/>
+    <w:basedOn w:val="Policepardfaut"/>
+    <w:uiPriority w:val="22"/>
+    <w:qFormat/>
+    <w:rsid w:val="00E25478"/>
+    <w:rPr>
+      <w:b/>
+      <w:bCs/>
+    </w:rPr>
+  </w:style>
+  <w:style w:type="paragraph" w:styleId="NormalWeb">
+    <w:name w:val="Normal (Web)"/>
+    <w:basedOn w:val="Normal"/>
+    <w:uiPriority w:val="99"/>
+    <w:unhideWhenUsed/>
+    <w:rsid w:val="00E25478"/>
+    <w:pPr>
+      <w:spacing w:before="100" w:beforeAutospacing="1" w:after="100" w:afterAutospacing="1" w:line="240" w:lineRule="auto"/>
+    </w:pPr>
+    <w:rPr>
+      <w:rFonts w:ascii="Times New Roman" w:eastAsia="Times New Roman" w:hAnsi="Times New Roman" w:cs="Times New Roman"/>
+      <w:sz w:val="24"/>
+      <w:szCs w:val="24"/>
+      <w:lang w:val="fr-FR" w:eastAsia="fr-FR"/>
+    </w:rPr>
+  </w:style>
+  <w:style w:type="character" w:customStyle="1" w:styleId="Titre5Car">
+    <w:name w:val="Titre 5 Car"/>
+    <w:basedOn w:val="Policepardfaut"/>
+    <w:link w:val="Titre5"/>
+    <w:uiPriority w:val="9"/>
+    <w:rsid w:val="00E25478"/>
+    <w:rPr>
+      <w:rFonts w:asciiTheme="majorHAnsi" w:eastAsiaTheme="majorEastAsia" w:hAnsiTheme="majorHAnsi" w:cstheme="majorBidi"/>
+      <w:color w:val="243F60" w:themeColor="accent1" w:themeShade="7F"/>
+      <w:lang w:val="en-US"/>
+    </w:rPr>
+  </w:style>
+  <w:style w:type="table" w:styleId="Grilledutableau">
+    <w:name w:val="Table Grid"/>
+    <w:basedOn w:val="TableauNormal"/>
+    <w:uiPriority w:val="59"/>
+    <w:rsid w:val="00B00FB2"/>
+    <w:pPr>
+      <w:spacing w:after="0" w:line="240" w:lineRule="auto"/>
+    </w:pPr>
+    <w:tblPr>
+      <w:tblInd w:w="0" w:type="dxa"/>
+      <w:tblBorders>
+        <w:top w:val="single" w:sz="4" w:space="0" w:color="auto"/>
+        <w:left w:val="single" w:sz="4" w:space="0" w:color="auto"/>
+        <w:bottom w:val="single" w:sz="4" w:space="0" w:color="auto"/>
+        <w:right w:val="single" w:sz="4" w:space="0" w:color="auto"/>
+        <w:insideH w:val="single" w:sz="4" w:space="0" w:color="auto"/>
+        <w:insideV w:val="single" w:sz="4" w:space="0" w:color="auto"/>
+      </w:tblBorders>
+      <w:tblCellMar>
+        <w:top w:w="0" w:type="dxa"/>
+        <w:left w:w="108" w:type="dxa"/>
+        <w:bottom w:w="0" w:type="dxa"/>
+        <w:right w:w="108" w:type="dxa"/>
+      </w:tblCellMar>
+    </w:tblPr>
+  </w:style>
+  <w:style w:type="character" w:styleId="Rfrenceple">
+    <w:name w:val="Subtle Reference"/>
+    <w:basedOn w:val="Policepardfaut"/>
+    <w:uiPriority w:val="31"/>
+    <w:qFormat/>
+    <w:rsid w:val="00A57957"/>
+    <w:rPr>
+      <w:smallCaps/>
+      <w:color w:val="C0504D" w:themeColor="accent2"/>
+      <w:u w:val="single"/>
+    </w:rPr>
+  </w:style>
+  <w:style w:type="character" w:styleId="Accentuation">
+    <w:name w:val="Emphasis"/>
+    <w:basedOn w:val="Policepardfaut"/>
+    <w:uiPriority w:val="20"/>
+    <w:qFormat/>
+    <w:rsid w:val="0050289C"/>
+    <w:rPr>
+      <w:i/>
+      <w:iCs/>
+    </w:rPr>
+  </w:style>
+  <w:style w:type="paragraph" w:styleId="Paragraphedeliste">
+    <w:name w:val="List Paragraph"/>
+    <w:basedOn w:val="Normal"/>
+    <w:uiPriority w:val="34"/>
+    <w:qFormat/>
+    <w:rsid w:val="00956BBB"/>
+    <w:pPr>
+      <w:ind w:left="720"/>
+      <w:contextualSpacing/>
+    </w:pPr>
   </w:style>
 </w:styles>
 </file>
@@ -2363,10 +5482,29 @@
       <w:color w:val="4F81BD" w:themeColor="accent1"/>
     </w:rPr>
   </w:style>
+  <w:style w:type="paragraph" w:styleId="Titre5">
+    <w:name w:val="heading 5"/>
+    <w:basedOn w:val="Normal"/>
+    <w:next w:val="Normal"/>
+    <w:link w:val="Titre5Car"/>
+    <w:uiPriority w:val="9"/>
+    <w:unhideWhenUsed/>
+    <w:qFormat/>
+    <w:rsid w:val="00E25478"/>
+    <w:pPr>
+      <w:keepNext/>
+      <w:keepLines/>
+      <w:spacing w:before="200" w:after="0"/>
+      <w:outlineLvl w:val="4"/>
+    </w:pPr>
+    <w:rPr>
+      <w:rFonts w:asciiTheme="majorHAnsi" w:eastAsiaTheme="majorEastAsia" w:hAnsiTheme="majorHAnsi" w:cstheme="majorBidi"/>
+      <w:color w:val="243F60" w:themeColor="accent1" w:themeShade="7F"/>
+    </w:rPr>
+  </w:style>
   <w:style w:type="character" w:default="1" w:styleId="Policepardfaut">
     <w:name w:val="Default Paragraph Font"/>
     <w:uiPriority w:val="1"/>
-    <w:semiHidden/>
     <w:unhideWhenUsed/>
   </w:style>
   <w:style w:type="table" w:default="1" w:styleId="TableauNormal">
@@ -2588,6 +5726,105 @@
       <w:szCs w:val="16"/>
       <w:lang w:val="en-US"/>
     </w:rPr>
+  </w:style>
+  <w:style w:type="character" w:styleId="lev">
+    <w:name w:val="Strong"/>
+    <w:basedOn w:val="Policepardfaut"/>
+    <w:uiPriority w:val="22"/>
+    <w:qFormat/>
+    <w:rsid w:val="00E25478"/>
+    <w:rPr>
+      <w:b/>
+      <w:bCs/>
+    </w:rPr>
+  </w:style>
+  <w:style w:type="paragraph" w:styleId="NormalWeb">
+    <w:name w:val="Normal (Web)"/>
+    <w:basedOn w:val="Normal"/>
+    <w:uiPriority w:val="99"/>
+    <w:unhideWhenUsed/>
+    <w:rsid w:val="00E25478"/>
+    <w:pPr>
+      <w:spacing w:before="100" w:beforeAutospacing="1" w:after="100" w:afterAutospacing="1" w:line="240" w:lineRule="auto"/>
+    </w:pPr>
+    <w:rPr>
+      <w:rFonts w:ascii="Times New Roman" w:eastAsia="Times New Roman" w:hAnsi="Times New Roman" w:cs="Times New Roman"/>
+      <w:sz w:val="24"/>
+      <w:szCs w:val="24"/>
+      <w:lang w:val="fr-FR" w:eastAsia="fr-FR"/>
+    </w:rPr>
+  </w:style>
+  <w:style w:type="character" w:customStyle="1" w:styleId="Titre5Car">
+    <w:name w:val="Titre 5 Car"/>
+    <w:basedOn w:val="Policepardfaut"/>
+    <w:link w:val="Titre5"/>
+    <w:uiPriority w:val="9"/>
+    <w:rsid w:val="00E25478"/>
+    <w:rPr>
+      <w:rFonts w:asciiTheme="majorHAnsi" w:eastAsiaTheme="majorEastAsia" w:hAnsiTheme="majorHAnsi" w:cstheme="majorBidi"/>
+      <w:color w:val="243F60" w:themeColor="accent1" w:themeShade="7F"/>
+      <w:lang w:val="en-US"/>
+    </w:rPr>
+  </w:style>
+  <w:style w:type="table" w:styleId="Grilledutableau">
+    <w:name w:val="Table Grid"/>
+    <w:basedOn w:val="TableauNormal"/>
+    <w:uiPriority w:val="59"/>
+    <w:rsid w:val="00B00FB2"/>
+    <w:pPr>
+      <w:spacing w:after="0" w:line="240" w:lineRule="auto"/>
+    </w:pPr>
+    <w:tblPr>
+      <w:tblInd w:w="0" w:type="dxa"/>
+      <w:tblBorders>
+        <w:top w:val="single" w:sz="4" w:space="0" w:color="auto"/>
+        <w:left w:val="single" w:sz="4" w:space="0" w:color="auto"/>
+        <w:bottom w:val="single" w:sz="4" w:space="0" w:color="auto"/>
+        <w:right w:val="single" w:sz="4" w:space="0" w:color="auto"/>
+        <w:insideH w:val="single" w:sz="4" w:space="0" w:color="auto"/>
+        <w:insideV w:val="single" w:sz="4" w:space="0" w:color="auto"/>
+      </w:tblBorders>
+      <w:tblCellMar>
+        <w:top w:w="0" w:type="dxa"/>
+        <w:left w:w="108" w:type="dxa"/>
+        <w:bottom w:w="0" w:type="dxa"/>
+        <w:right w:w="108" w:type="dxa"/>
+      </w:tblCellMar>
+    </w:tblPr>
+  </w:style>
+  <w:style w:type="character" w:styleId="Rfrenceple">
+    <w:name w:val="Subtle Reference"/>
+    <w:basedOn w:val="Policepardfaut"/>
+    <w:uiPriority w:val="31"/>
+    <w:qFormat/>
+    <w:rsid w:val="00A57957"/>
+    <w:rPr>
+      <w:smallCaps/>
+      <w:color w:val="C0504D" w:themeColor="accent2"/>
+      <w:u w:val="single"/>
+    </w:rPr>
+  </w:style>
+  <w:style w:type="character" w:styleId="Accentuation">
+    <w:name w:val="Emphasis"/>
+    <w:basedOn w:val="Policepardfaut"/>
+    <w:uiPriority w:val="20"/>
+    <w:qFormat/>
+    <w:rsid w:val="0050289C"/>
+    <w:rPr>
+      <w:i/>
+      <w:iCs/>
+    </w:rPr>
+  </w:style>
+  <w:style w:type="paragraph" w:styleId="Paragraphedeliste">
+    <w:name w:val="List Paragraph"/>
+    <w:basedOn w:val="Normal"/>
+    <w:uiPriority w:val="34"/>
+    <w:qFormat/>
+    <w:rsid w:val="00956BBB"/>
+    <w:pPr>
+      <w:ind w:left="720"/>
+      <w:contextualSpacing/>
+    </w:pPr>
   </w:style>
 </w:styles>
 </file>
@@ -2882,7 +6119,7 @@
 </file>
 
 <file path=customXml/itemProps1.xml><?xml version="1.0" encoding="utf-8"?>
-<ds:datastoreItem xmlns:ds="http://schemas.openxmlformats.org/officeDocument/2006/customXml" ds:itemID="{2953D766-890E-42AF-86E9-A85D8F05353B}">
+<ds:datastoreItem xmlns:ds="http://schemas.openxmlformats.org/officeDocument/2006/customXml" ds:itemID="{CE714701-30A4-4D4A-BE41-0ADCCD891841}">
   <ds:schemaRefs>
     <ds:schemaRef ds:uri="http://schemas.openxmlformats.org/officeDocument/2006/bibliography"/>
   </ds:schemaRefs>

</xml_diff>